<commit_message>
Updated the presentation after peer reviewing
</commit_message>
<xml_diff>
--- a/Script.docx
+++ b/Script.docx
@@ -396,8 +396,6 @@
         </w:rPr>
         <w:t xml:space="preserve">wondering why on earth anyone would do this to themselves. </w:t>
       </w:r>
-      <w:bookmarkStart w:id="0" w:name="_GoBack"/>
-      <w:bookmarkEnd w:id="0"/>
     </w:p>
     <w:p>
       <w:pPr>
@@ -2264,7 +2262,35 @@
         <w:rPr>
           <w:lang w:val="en-US"/>
         </w:rPr>
-        <w:t xml:space="preserve"> doesn’t support threads, but it is intended to in the near future. Currently, your only option is to use the built-in timers to periodically call another function.</w:t>
+        <w:t xml:space="preserve"> doesn’t support threads, but it is intended to in the near future. </w:t>
+      </w:r>
+      <w:proofErr w:type="spellStart"/>
+      <w:r>
+        <w:rPr>
+          <w:lang w:val="en-US"/>
+        </w:rPr>
+        <w:t>Libdragon</w:t>
+      </w:r>
+      <w:proofErr w:type="spellEnd"/>
+      <w:r>
+        <w:rPr>
+          <w:lang w:val="en-US"/>
+        </w:rPr>
+        <w:t xml:space="preserve"> doesn’t really use threads, but it does offer an asynchronous programming paradigm, where you can write an interrupt handler to be notified of when RSP tasks finish (so that you can schedule another).</w:t>
+      </w:r>
+      <w:r>
+        <w:rPr>
+          <w:lang w:val="en-US"/>
+        </w:rPr>
+        <w:t xml:space="preserve"> There are plans to introduce them, however, pending a pull request on a recent </w:t>
+      </w:r>
+      <w:bookmarkStart w:id="0" w:name="_GoBack"/>
+      <w:bookmarkEnd w:id="0"/>
+      <w:r>
+        <w:rPr>
+          <w:lang w:val="en-US"/>
+        </w:rPr>
+        <w:t>Kernel rewrite.</w:t>
       </w:r>
     </w:p>
     <w:p>
@@ -2466,32 +2492,9 @@
       </w:r>
       <w:r>
         <w:rPr>
-          <w:highlight w:val="yellow"/>
-          <w:lang w:val="en-US"/>
-        </w:rPr>
-        <w:t xml:space="preserve">&lt;Talk to </w:t>
-      </w:r>
-      <w:proofErr w:type="spellStart"/>
-      <w:r>
-        <w:rPr>
-          <w:highlight w:val="yellow"/>
-          <w:lang w:val="en-US"/>
-        </w:rPr>
-        <w:t>Rasky</w:t>
-      </w:r>
-      <w:proofErr w:type="spellEnd"/>
-      <w:r>
-        <w:rPr>
-          <w:highlight w:val="yellow"/>
-          <w:lang w:val="en-US"/>
-        </w:rPr>
-        <w:t>&gt;</w:t>
-      </w:r>
-      <w:r>
-        <w:rPr>
-          <w:lang w:val="en-US"/>
-        </w:rPr>
-        <w:t>.</w:t>
+          <w:lang w:val="en-US"/>
+        </w:rPr>
+        <w:t>from what I’ve been told it has actually become easier to do thanks to hard work on an interactive RSP disassembler called r64emu. Developers back then didn’t really have access to a tool as powerful as it.</w:t>
       </w:r>
     </w:p>
     <w:p>
@@ -2593,7 +2596,14 @@
         <w:rPr>
           <w:lang w:val="en-US"/>
         </w:rPr>
-        <w:t xml:space="preserve">allows you to stretch the Y scale of each horizontal scanline, while keeping the framebuffer’s size unchanged, but this will result in blurry video and make me cry. </w:t>
+        <w:t xml:space="preserve">allows you to stretch the Y scale of each horizontal </w:t>
+      </w:r>
+      <w:r>
+        <w:rPr>
+          <w:lang w:val="en-US"/>
+        </w:rPr>
+        <w:lastRenderedPageBreak/>
+        <w:t xml:space="preserve">scanline, while keeping the framebuffer’s size unchanged, but this will result in blurry video and make me cry. </w:t>
       </w:r>
     </w:p>
     <w:p>
@@ -2607,14 +2617,49 @@
         <w:rPr>
           <w:lang w:val="en-US"/>
         </w:rPr>
-        <w:t xml:space="preserve">Worth noting, because RAM is made up of 1MB banks, putting the two framebuffers in different banks will improve your game’s performance as the data bus won’t be stalled having </w:t>
-      </w:r>
-      <w:r>
-        <w:rPr>
-          <w:lang w:val="en-US"/>
-        </w:rPr>
-        <w:lastRenderedPageBreak/>
-        <w:t xml:space="preserve">to wait between the RCP writing to one framebuffer while the video interface is reading from another. </w:t>
+        <w:t>Worth noting, because RAM is made up of 1MB banks, putting the two framebuffers in different banks will improve your game’s performance</w:t>
+      </w:r>
+      <w:r>
+        <w:rPr>
+          <w:lang w:val="en-US"/>
+        </w:rPr>
+        <w:t>. Each time you read or write to a bank, you have to wait for a period of time for the operation to finish before you can access the same bank again. Since</w:t>
+      </w:r>
+      <w:r>
+        <w:rPr>
+          <w:lang w:val="en-US"/>
+        </w:rPr>
+        <w:t xml:space="preserve"> the RAM </w:t>
+      </w:r>
+      <w:r>
+        <w:rPr>
+          <w:lang w:val="en-US"/>
+        </w:rPr>
+        <w:t>I</w:t>
+      </w:r>
+      <w:r>
+        <w:rPr>
+          <w:lang w:val="en-US"/>
+        </w:rPr>
+        <w:t xml:space="preserve">nterface can have multiple banks open at once, </w:t>
+      </w:r>
+      <w:r>
+        <w:rPr>
+          <w:lang w:val="en-US"/>
+        </w:rPr>
+        <w:t>you can</w:t>
+      </w:r>
+      <w:r>
+        <w:rPr>
+          <w:lang w:val="en-US"/>
+        </w:rPr>
+        <w:t xml:space="preserve"> effectively read from a separate bank while the other is being used</w:t>
+      </w:r>
+      <w:r>
+        <w:rPr>
+          <w:lang w:val="en-US"/>
+        </w:rPr>
+        <w:t xml:space="preserve">. </w:t>
       </w:r>
       <w:r>
         <w:rPr>
@@ -2945,533 +2990,6 @@
         <w:rPr>
           <w:lang w:val="en-US"/>
         </w:rPr>
-        <w:t xml:space="preserve">Slide </w:t>
-      </w:r>
-      <w:r>
-        <w:rPr>
-          <w:lang w:val="en-US"/>
-        </w:rPr>
-        <w:t>27</w:t>
-      </w:r>
-      <w:r>
-        <w:rPr>
-          <w:lang w:val="en-US"/>
-        </w:rPr>
-        <w:t xml:space="preserve"> – Graphics </w:t>
-      </w:r>
-      <w:r>
-        <w:rPr>
-          <w:lang w:val="en-US"/>
-        </w:rPr>
-        <w:t>P</w:t>
-      </w:r>
-      <w:r>
-        <w:rPr>
-          <w:lang w:val="en-US"/>
-        </w:rPr>
-        <w:t>rogramming</w:t>
-      </w:r>
-    </w:p>
-    <w:p>
-      <w:pPr>
-        <w:jc w:val="both"/>
-        <w:rPr>
-          <w:lang w:val="en-US"/>
-        </w:rPr>
-      </w:pPr>
-      <w:r>
-        <w:rPr>
-          <w:lang w:val="en-US"/>
-        </w:rPr>
-        <w:t>Alright so, let’s talk about graphics. First and foremost, this question gets asked a lot, but no, the Nintend64 does not use OpenGL. Yes, the OpenGL API was also created by Silicon Graphics, and their graphic engines were running off their proprietary IRIS GL, but the N64 uses its own thing (</w:t>
-      </w:r>
-      <w:r>
-        <w:rPr>
-          <w:lang w:val="en-US"/>
-        </w:rPr>
-        <w:t xml:space="preserve">we sometimes call it </w:t>
-      </w:r>
-      <w:r>
-        <w:rPr>
-          <w:lang w:val="en-US"/>
-        </w:rPr>
-        <w:t>N64GL</w:t>
-      </w:r>
-      <w:r>
-        <w:rPr>
-          <w:lang w:val="en-US"/>
-        </w:rPr>
-        <w:t xml:space="preserve"> (not an official name)</w:t>
-      </w:r>
-      <w:r>
-        <w:rPr>
-          <w:lang w:val="en-US"/>
-        </w:rPr>
-        <w:t xml:space="preserve">). That’s not to say that </w:t>
-      </w:r>
-      <w:r>
-        <w:rPr>
-          <w:lang w:val="en-US"/>
-        </w:rPr>
-        <w:t xml:space="preserve">knowing OpenGL is useless! The concepts that you’d learn from it (especially regarding matrix calculations, lighting, </w:t>
-      </w:r>
-      <w:proofErr w:type="spellStart"/>
-      <w:r>
-        <w:rPr>
-          <w:lang w:val="en-US"/>
-        </w:rPr>
-        <w:t>etc</w:t>
-      </w:r>
-      <w:proofErr w:type="spellEnd"/>
-      <w:r>
-        <w:rPr>
-          <w:lang w:val="en-US"/>
-        </w:rPr>
-        <w:t xml:space="preserve">…) will definitely help you out, but there is differences in the details. Regardless, if you happen to have a copy the </w:t>
-      </w:r>
-      <w:r>
-        <w:rPr>
-          <w:i/>
-          <w:lang w:val="en-US"/>
-        </w:rPr>
-        <w:t xml:space="preserve">OpenGL </w:t>
-      </w:r>
-      <w:proofErr w:type="spellStart"/>
-      <w:r>
-        <w:rPr>
-          <w:i/>
-          <w:lang w:val="en-US"/>
-        </w:rPr>
-        <w:t>SuperBible</w:t>
-      </w:r>
-      <w:proofErr w:type="spellEnd"/>
-      <w:r>
-        <w:rPr>
-          <w:i/>
-          <w:lang w:val="en-US"/>
-        </w:rPr>
-        <w:t>: First</w:t>
-      </w:r>
-      <w:r>
-        <w:rPr>
-          <w:lang w:val="en-US"/>
-        </w:rPr>
-        <w:t xml:space="preserve"> Edition</w:t>
-      </w:r>
-      <w:r>
-        <w:rPr>
-          <w:lang w:val="en-US"/>
-        </w:rPr>
-        <w:t xml:space="preserve"> (specifically about the 1.0 iterations of OpenGL), it will be a great resource for you. </w:t>
-      </w:r>
-    </w:p>
-    <w:p>
-      <w:pPr>
-        <w:jc w:val="both"/>
-        <w:rPr>
-          <w:lang w:val="en-US"/>
-        </w:rPr>
-      </w:pPr>
-      <w:r>
-        <w:rPr>
-          <w:lang w:val="en-US"/>
-        </w:rPr>
-        <w:lastRenderedPageBreak/>
-        <w:t>The N64 (and early OpenGL) uses display lists, back when graphics cards were fixed function pipelines. You can dynamically create display lists as your application is running, or use static, premade display lists for things that contain static data (for instance, your character models).</w:t>
-      </w:r>
-      <w:r>
-        <w:rPr>
-          <w:lang w:val="en-US"/>
-        </w:rPr>
-        <w:t xml:space="preserve"> </w:t>
-      </w:r>
-      <w:r>
-        <w:rPr>
-          <w:lang w:val="en-US"/>
-        </w:rPr>
-        <w:t xml:space="preserve">In OpenGL, you have something called the Post Transform Cache, which is a </w:t>
-      </w:r>
-      <w:r>
-        <w:rPr>
-          <w:lang w:val="en-US"/>
-        </w:rPr>
-        <w:t xml:space="preserve">memory buffer </w:t>
-      </w:r>
-      <w:r>
-        <w:rPr>
-          <w:lang w:val="en-US"/>
-        </w:rPr>
-        <w:t>with vertices</w:t>
-      </w:r>
-      <w:r>
-        <w:rPr>
-          <w:lang w:val="en-US"/>
-        </w:rPr>
-        <w:t xml:space="preserve"> that </w:t>
-      </w:r>
-      <w:r>
-        <w:rPr>
-          <w:lang w:val="en-US"/>
-        </w:rPr>
-        <w:t>have been processed</w:t>
-      </w:r>
-      <w:r>
-        <w:rPr>
-          <w:lang w:val="en-US"/>
-        </w:rPr>
-        <w:t xml:space="preserve">, but has not yet </w:t>
-      </w:r>
-      <w:r>
-        <w:rPr>
-          <w:lang w:val="en-US"/>
-        </w:rPr>
-        <w:t xml:space="preserve">rendered. The N64 has an explicitly managed version of this, with the size of the cache depending on the microcode that you are using. The tricky part of the vertex cache is that the vertices have to be loaded in </w:t>
-      </w:r>
-      <w:r>
-        <w:rPr>
-          <w:lang w:val="en-US"/>
-        </w:rPr>
-        <w:t>contiguous</w:t>
-      </w:r>
-      <w:r>
-        <w:rPr>
-          <w:lang w:val="en-US"/>
-        </w:rPr>
-        <w:t xml:space="preserve"> order. So for instance, if the vertex cache has a size of 32, you can’t selectively load like vertex 4 and then vertex 64 of your model, you’ll need to order your vertices so they’re together, or duplicate them if that’s not possible. There are plenty of algorithms for this, such as </w:t>
-      </w:r>
-      <w:proofErr w:type="spellStart"/>
-      <w:r>
-        <w:rPr>
-          <w:lang w:val="en-US"/>
-        </w:rPr>
-        <w:t>Tipsify</w:t>
-      </w:r>
-      <w:proofErr w:type="spellEnd"/>
-      <w:r>
-        <w:rPr>
-          <w:lang w:val="en-US"/>
-        </w:rPr>
-        <w:t xml:space="preserve"> or Forsyth, but you can also easily write your own. </w:t>
-      </w:r>
-      <w:proofErr w:type="gramStart"/>
-      <w:r>
-        <w:rPr>
-          <w:lang w:val="en-US"/>
-        </w:rPr>
-        <w:t>Preventing cache misses when loading your verts is pretty easy</w:t>
-      </w:r>
-      <w:r>
-        <w:rPr>
-          <w:lang w:val="en-US"/>
-        </w:rPr>
-        <w:t>,</w:t>
-      </w:r>
-      <w:r>
-        <w:rPr>
-          <w:lang w:val="en-US"/>
-        </w:rPr>
-        <w:t xml:space="preserve"> and a great way to improve your performance.</w:t>
-      </w:r>
-      <w:proofErr w:type="gramEnd"/>
-    </w:p>
-    <w:p>
-      <w:pPr>
-        <w:jc w:val="both"/>
-        <w:rPr>
-          <w:lang w:val="en-US"/>
-        </w:rPr>
-      </w:pPr>
-      <w:r>
-        <w:rPr>
-          <w:lang w:val="en-US"/>
-        </w:rPr>
-        <w:t>The N64GL</w:t>
-      </w:r>
-      <w:r>
-        <w:rPr>
-          <w:lang w:val="en-US"/>
-        </w:rPr>
-        <w:t xml:space="preserve"> API provides a 10 </w:t>
-      </w:r>
-      <w:r>
-        <w:rPr>
-          <w:lang w:val="en-US"/>
-        </w:rPr>
-        <w:t>element modeling matrix stack</w:t>
-      </w:r>
-      <w:r>
-        <w:rPr>
-          <w:lang w:val="en-US"/>
-        </w:rPr>
-        <w:t xml:space="preserve">, like you’d expect </w:t>
-      </w:r>
-      <w:r>
-        <w:rPr>
-          <w:lang w:val="en-US"/>
-        </w:rPr>
-        <w:t>any modern graphics API to have.</w:t>
-      </w:r>
-      <w:r>
-        <w:rPr>
-          <w:lang w:val="en-US"/>
-        </w:rPr>
-        <w:t xml:space="preserve"> The catch is that the matrix stacking is done only when the RSP is processing the display list tasks, so you can’t just call a matrix push operation and then reuse that matrix for something else, you need to leave that matrix untouched in RAM so that the RSP can load it during processing (which also implies you’ll want to keep a set of </w:t>
-      </w:r>
-      <w:proofErr w:type="spellStart"/>
-      <w:r>
-        <w:rPr>
-          <w:lang w:val="en-US"/>
-        </w:rPr>
-        <w:t>matricies</w:t>
-      </w:r>
-      <w:proofErr w:type="spellEnd"/>
-      <w:r>
-        <w:rPr>
-          <w:lang w:val="en-US"/>
-        </w:rPr>
-        <w:t xml:space="preserve"> for each framebuffer to prevent graphical issues).</w:t>
-      </w:r>
-      <w:r>
-        <w:rPr>
-          <w:lang w:val="en-US"/>
-        </w:rPr>
-        <w:t xml:space="preserve"> </w:t>
-      </w:r>
-      <w:r>
-        <w:rPr>
-          <w:lang w:val="en-US"/>
-        </w:rPr>
-        <w:t xml:space="preserve">When a group of vertices is loaded, they are first transformed by the matrix </w:t>
-      </w:r>
-      <w:r>
-        <w:rPr>
-          <w:lang w:val="en-US"/>
-        </w:rPr>
-        <w:t>stack</w:t>
-      </w:r>
-      <w:r>
-        <w:rPr>
-          <w:lang w:val="en-US"/>
-        </w:rPr>
-        <w:t xml:space="preserve">. All vertex transformations are done only when they are loaded; sending a new matrix down later will not change any </w:t>
-      </w:r>
-      <w:r>
-        <w:rPr>
-          <w:lang w:val="en-US"/>
-        </w:rPr>
-        <w:t>verts</w:t>
-      </w:r>
-      <w:r>
-        <w:rPr>
-          <w:lang w:val="en-US"/>
-        </w:rPr>
-        <w:t xml:space="preserve"> already in the </w:t>
-      </w:r>
-      <w:r>
-        <w:rPr>
-          <w:lang w:val="en-US"/>
-        </w:rPr>
-        <w:t>vertex</w:t>
-      </w:r>
-      <w:r>
-        <w:rPr>
-          <w:lang w:val="en-US"/>
-        </w:rPr>
-        <w:t xml:space="preserve"> buffer.</w:t>
-      </w:r>
-      <w:r>
-        <w:rPr>
-          <w:lang w:val="en-US"/>
-        </w:rPr>
-        <w:t xml:space="preserve"> There is also support for </w:t>
-      </w:r>
-      <w:r>
-        <w:rPr>
-          <w:lang w:val="en-US"/>
-        </w:rPr>
-        <w:t>vertex colors (which are used to great extent in a lot of titles)</w:t>
-      </w:r>
-      <w:r>
-        <w:rPr>
-          <w:lang w:val="en-US"/>
-        </w:rPr>
-        <w:t>,</w:t>
-      </w:r>
-      <w:r>
-        <w:rPr>
-          <w:lang w:val="en-US"/>
-        </w:rPr>
-        <w:t xml:space="preserve"> </w:t>
-      </w:r>
-      <w:r>
-        <w:rPr>
-          <w:lang w:val="en-US"/>
-        </w:rPr>
-        <w:t>however</w:t>
-      </w:r>
-      <w:r>
-        <w:rPr>
-          <w:lang w:val="en-US"/>
-        </w:rPr>
-        <w:t xml:space="preserve"> be aware that you cannot mix vertex colors and lighting, because lighting calculations are actually modifying the vertex colors</w:t>
-      </w:r>
-      <w:r>
-        <w:rPr>
-          <w:lang w:val="en-US"/>
-        </w:rPr>
-        <w:t xml:space="preserve"> </w:t>
-      </w:r>
-      <w:proofErr w:type="gramStart"/>
-      <w:r>
-        <w:rPr>
-          <w:lang w:val="en-US"/>
-        </w:rPr>
-        <w:t>themselves</w:t>
-      </w:r>
-      <w:proofErr w:type="gramEnd"/>
-      <w:r>
-        <w:rPr>
-          <w:lang w:val="en-US"/>
-        </w:rPr>
-        <w:t>. You can, however, mix primitive colors with lighting, just not individual vertices.</w:t>
-      </w:r>
-      <w:r>
-        <w:rPr>
-          <w:lang w:val="en-US"/>
-        </w:rPr>
-        <w:t xml:space="preserve"> The largest point of contention of the system, however, is the fact that texture memory is tiny. 4 kilobytes is almost nothing. For reference, if you have an 8-bit color image, the largest size you can manage is 32x32 pixels. If you’re using </w:t>
-      </w:r>
-      <w:proofErr w:type="spellStart"/>
-      <w:r>
-        <w:rPr>
-          <w:lang w:val="en-US"/>
-        </w:rPr>
-        <w:t>mip</w:t>
-      </w:r>
-      <w:proofErr w:type="spellEnd"/>
-      <w:r>
-        <w:rPr>
-          <w:lang w:val="en-US"/>
-        </w:rPr>
-        <w:t xml:space="preserve">-mapping, then you’ll lose half the size of your texture memory. There is </w:t>
-      </w:r>
-      <w:r>
-        <w:rPr>
-          <w:b/>
-          <w:lang w:val="en-US"/>
-        </w:rPr>
-        <w:t>no way to bypass this limitation</w:t>
-      </w:r>
-      <w:r>
-        <w:rPr>
-          <w:lang w:val="en-US"/>
-        </w:rPr>
-        <w:t>. The best thing you can do for rendering higher quality textures is to either reduce the bit depth (if you use 4 bit black and white images, you can fit almost 128x128 textures, with the caveat being you need to color them via vertex colors), or you chunk your image into smaller bits loading them part by part (which obviously means you might need to increase the number of triangles on your model).</w:t>
-      </w:r>
-    </w:p>
-    <w:p>
-      <w:pPr>
-        <w:pStyle w:val="Ttulo1"/>
-        <w:rPr>
-          <w:lang w:val="en-US"/>
-        </w:rPr>
-      </w:pPr>
-      <w:r>
-        <w:rPr>
-          <w:lang w:val="en-US"/>
-        </w:rPr>
-        <w:t xml:space="preserve">Slide </w:t>
-      </w:r>
-      <w:r>
-        <w:rPr>
-          <w:lang w:val="en-US"/>
-        </w:rPr>
-        <w:t>28</w:t>
-      </w:r>
-      <w:r>
-        <w:rPr>
-          <w:lang w:val="en-US"/>
-        </w:rPr>
-        <w:t xml:space="preserve"> – Color Combiner</w:t>
-      </w:r>
-      <w:r>
-        <w:rPr>
-          <w:lang w:val="en-US"/>
-        </w:rPr>
-        <w:t xml:space="preserve"> </w:t>
-      </w:r>
-    </w:p>
-    <w:p>
-      <w:pPr>
-        <w:jc w:val="both"/>
-        <w:rPr>
-          <w:lang w:val="en-US"/>
-        </w:rPr>
-      </w:pPr>
-      <w:r>
-        <w:rPr>
-          <w:lang w:val="en-US"/>
-        </w:rPr>
-        <w:t xml:space="preserve">Not having access to </w:t>
-      </w:r>
-      <w:proofErr w:type="spellStart"/>
-      <w:r>
-        <w:rPr>
-          <w:lang w:val="en-US"/>
-        </w:rPr>
-        <w:t>shaders</w:t>
-      </w:r>
-      <w:proofErr w:type="spellEnd"/>
-      <w:r>
-        <w:rPr>
-          <w:lang w:val="en-US"/>
-        </w:rPr>
-        <w:t xml:space="preserve"> seems like a large limitation, but you are allowed to modify certain things in the RDP. One of these things is the Color Combiner, which is essentially like a fragment </w:t>
-      </w:r>
-      <w:proofErr w:type="spellStart"/>
-      <w:r>
-        <w:rPr>
-          <w:lang w:val="en-US"/>
-        </w:rPr>
-        <w:t>shader</w:t>
-      </w:r>
-      <w:proofErr w:type="spellEnd"/>
-      <w:r>
-        <w:rPr>
-          <w:lang w:val="en-US"/>
-        </w:rPr>
-        <w:t>. The CC has a very simple equation that it uses to color every single pixel, where each variable is a different source: such as the texture color, the vertex color, noise, primitive color, environment color, shading color, or just a 1 or 0.</w:t>
-      </w:r>
-      <w:r>
-        <w:rPr>
-          <w:lang w:val="en-US"/>
-        </w:rPr>
-        <w:t xml:space="preserve"> </w:t>
-      </w:r>
-      <w:r>
-        <w:rPr>
-          <w:lang w:val="en-US"/>
-        </w:rPr>
-        <w:t xml:space="preserve">The CC is also used for Alpha, and it uses the exact same equation. The cool thing about the CC is that you </w:t>
-      </w:r>
-      <w:r>
-        <w:rPr>
-          <w:lang w:val="en-US"/>
-        </w:rPr>
-        <w:t>do it in two passes, putting the calculated color from the first pass as a variable for this equation. This will allow you to perform three color multiplications (for instance, vertex colors with the texture color and with the environment color).</w:t>
-      </w:r>
-    </w:p>
-    <w:p>
-      <w:pPr>
-        <w:pStyle w:val="Ttulo1"/>
-        <w:rPr>
-          <w:lang w:val="en-US"/>
-        </w:rPr>
-      </w:pPr>
-      <w:r>
-        <w:rPr>
-          <w:lang w:val="en-US"/>
-        </w:rPr>
         <w:lastRenderedPageBreak/>
         <w:t xml:space="preserve">Slide </w:t>
       </w:r>
@@ -3479,13 +2997,25 @@
         <w:rPr>
           <w:lang w:val="en-US"/>
         </w:rPr>
-        <w:t>29</w:t>
-      </w:r>
-      <w:r>
-        <w:rPr>
-          <w:lang w:val="en-US"/>
-        </w:rPr>
-        <w:t xml:space="preserve"> – Blender</w:t>
+        <w:t>27</w:t>
+      </w:r>
+      <w:r>
+        <w:rPr>
+          <w:lang w:val="en-US"/>
+        </w:rPr>
+        <w:t xml:space="preserve"> – Graphics </w:t>
+      </w:r>
+      <w:r>
+        <w:rPr>
+          <w:lang w:val="en-US"/>
+        </w:rPr>
+        <w:t>P</w:t>
+      </w:r>
+      <w:r>
+        <w:rPr>
+          <w:lang w:val="en-US"/>
+        </w:rPr>
+        <w:t>rogramming</w:t>
       </w:r>
     </w:p>
     <w:p>
@@ -3499,254 +3029,389 @@
         <w:rPr>
           <w:lang w:val="en-US"/>
         </w:rPr>
-        <w:t xml:space="preserve">The Blender (not the modeling program) is used to combine the colors from the CC with the ones in the </w:t>
+        <w:t>Alright so, let’s talk about graphics. First and foremost, this question gets asked a lot, but no, the Nintend64 does not use OpenGL. Yes, the OpenGL API was also created by Silicon Graphics, and their graphic engines were running off their proprietary IRIS GL, but the N64 uses its own thing (</w:t>
+      </w:r>
+      <w:r>
+        <w:rPr>
+          <w:lang w:val="en-US"/>
+        </w:rPr>
+        <w:t xml:space="preserve">we sometimes call it </w:t>
+      </w:r>
+      <w:r>
+        <w:rPr>
+          <w:lang w:val="en-US"/>
+        </w:rPr>
+        <w:t>N64GL</w:t>
+      </w:r>
+      <w:r>
+        <w:rPr>
+          <w:lang w:val="en-US"/>
+        </w:rPr>
+        <w:t xml:space="preserve"> (not an official name)</w:t>
+      </w:r>
+      <w:r>
+        <w:rPr>
+          <w:lang w:val="en-US"/>
+        </w:rPr>
+        <w:t xml:space="preserve">). That’s not to say that </w:t>
+      </w:r>
+      <w:r>
+        <w:rPr>
+          <w:lang w:val="en-US"/>
+        </w:rPr>
+        <w:t xml:space="preserve">knowing OpenGL is useless! The concepts that you’d learn from it (especially regarding matrix calculations, lighting, </w:t>
+      </w:r>
+      <w:proofErr w:type="spellStart"/>
+      <w:r>
+        <w:rPr>
+          <w:lang w:val="en-US"/>
+        </w:rPr>
+        <w:t>etc</w:t>
+      </w:r>
+      <w:proofErr w:type="spellEnd"/>
+      <w:r>
+        <w:rPr>
+          <w:lang w:val="en-US"/>
+        </w:rPr>
+        <w:t xml:space="preserve">…) will definitely help you out, but there is differences in the details. Regardless, if you happen to have a copy the </w:t>
+      </w:r>
+      <w:r>
+        <w:rPr>
+          <w:i/>
+          <w:lang w:val="en-US"/>
+        </w:rPr>
+        <w:t xml:space="preserve">OpenGL </w:t>
+      </w:r>
+      <w:proofErr w:type="spellStart"/>
+      <w:r>
+        <w:rPr>
+          <w:i/>
+          <w:lang w:val="en-US"/>
+        </w:rPr>
+        <w:t>SuperBible</w:t>
+      </w:r>
+      <w:proofErr w:type="spellEnd"/>
+      <w:r>
+        <w:rPr>
+          <w:i/>
+          <w:lang w:val="en-US"/>
+        </w:rPr>
+        <w:t>: First</w:t>
+      </w:r>
+      <w:r>
+        <w:rPr>
+          <w:lang w:val="en-US"/>
+        </w:rPr>
+        <w:t xml:space="preserve"> Edition</w:t>
+      </w:r>
+      <w:r>
+        <w:rPr>
+          <w:lang w:val="en-US"/>
+        </w:rPr>
+        <w:t xml:space="preserve"> (specifically about the 1.0 iterations of OpenGL), it will be a great resource for you. </w:t>
+      </w:r>
+    </w:p>
+    <w:p>
+      <w:pPr>
+        <w:jc w:val="both"/>
+        <w:rPr>
+          <w:lang w:val="en-US"/>
+        </w:rPr>
+      </w:pPr>
+      <w:r>
+        <w:rPr>
+          <w:lang w:val="en-US"/>
+        </w:rPr>
+        <w:t>The N64 (and early OpenGL) uses display lists, back when graphics cards were fixed function pipelines. You can dynamically create display lists as your application is running, or use static, premade display lists for things that contain static data (for instance, your character models).</w:t>
+      </w:r>
+      <w:r>
+        <w:rPr>
+          <w:lang w:val="en-US"/>
+        </w:rPr>
+        <w:t xml:space="preserve"> </w:t>
+      </w:r>
+      <w:r>
+        <w:rPr>
+          <w:lang w:val="en-US"/>
+        </w:rPr>
+        <w:t xml:space="preserve">In OpenGL, you have something called the Post Transform Cache, which is a </w:t>
+      </w:r>
+      <w:r>
+        <w:rPr>
+          <w:lang w:val="en-US"/>
+        </w:rPr>
+        <w:t xml:space="preserve">memory buffer </w:t>
+      </w:r>
+      <w:r>
+        <w:rPr>
+          <w:lang w:val="en-US"/>
+        </w:rPr>
+        <w:t>with vertices</w:t>
+      </w:r>
+      <w:r>
+        <w:rPr>
+          <w:lang w:val="en-US"/>
+        </w:rPr>
+        <w:t xml:space="preserve"> that </w:t>
+      </w:r>
+      <w:r>
+        <w:rPr>
+          <w:lang w:val="en-US"/>
+        </w:rPr>
+        <w:t>have been processed</w:t>
+      </w:r>
+      <w:r>
+        <w:rPr>
+          <w:lang w:val="en-US"/>
+        </w:rPr>
+        <w:t xml:space="preserve">, but has not yet </w:t>
+      </w:r>
+      <w:r>
+        <w:rPr>
+          <w:lang w:val="en-US"/>
+        </w:rPr>
+        <w:t xml:space="preserve">rendered. The N64 has an explicitly managed version of this, with the size of the cache depending on the microcode that you are using. The tricky part of the vertex cache is that the vertices have to be loaded in </w:t>
+      </w:r>
+      <w:r>
+        <w:rPr>
+          <w:lang w:val="en-US"/>
+        </w:rPr>
+        <w:t>contiguous</w:t>
+      </w:r>
+      <w:r>
+        <w:rPr>
+          <w:lang w:val="en-US"/>
+        </w:rPr>
+        <w:t xml:space="preserve"> order. So for instance, if the vertex cache has a size of 32, you can’t selectively load like vertex 4 and then vertex 64 of your model, you’ll need to order your vertices so they’re together, or duplicate them if that’s not possible. There are plenty of algorithms for this, such as </w:t>
+      </w:r>
+      <w:proofErr w:type="spellStart"/>
+      <w:r>
+        <w:rPr>
+          <w:lang w:val="en-US"/>
+        </w:rPr>
+        <w:t>Tipsify</w:t>
+      </w:r>
+      <w:proofErr w:type="spellEnd"/>
+      <w:r>
+        <w:rPr>
+          <w:lang w:val="en-US"/>
+        </w:rPr>
+        <w:t xml:space="preserve"> or Forsyth, but you can also easily write your own. </w:t>
       </w:r>
       <w:proofErr w:type="gramStart"/>
       <w:r>
         <w:rPr>
           <w:lang w:val="en-US"/>
         </w:rPr>
-        <w:t>framebuffer,</w:t>
+        <w:t>Preventing cache misses when loading your verts is pretty easy</w:t>
+      </w:r>
+      <w:r>
+        <w:rPr>
+          <w:lang w:val="en-US"/>
+        </w:rPr>
+        <w:t>,</w:t>
+      </w:r>
+      <w:r>
+        <w:rPr>
+          <w:lang w:val="en-US"/>
+        </w:rPr>
+        <w:t xml:space="preserve"> and a great way to improve your performance.</w:t>
       </w:r>
       <w:proofErr w:type="gramEnd"/>
-      <w:r>
-        <w:rPr>
-          <w:lang w:val="en-US"/>
-        </w:rPr>
-        <w:t xml:space="preserve"> it is essentially what shades the final pixel. It also calculates the Anti-Aliasing and Z-Buffering in the process. I didn’t demonstrate it in the previous slide, but usually the CC and Blender need to work together for the output to be correct. The Blender is a pretty complex beast, with more than one equation for calculating which pixel gets outputted and how </w:t>
+    </w:p>
+    <w:p>
+      <w:pPr>
+        <w:jc w:val="both"/>
+        <w:rPr>
+          <w:lang w:val="en-US"/>
+        </w:rPr>
+      </w:pPr>
+      <w:r>
+        <w:rPr>
+          <w:lang w:val="en-US"/>
+        </w:rPr>
+        <w:t>The N64GL</w:t>
+      </w:r>
+      <w:r>
+        <w:rPr>
+          <w:lang w:val="en-US"/>
+        </w:rPr>
+        <w:t xml:space="preserve"> API provides a 10 </w:t>
+      </w:r>
+      <w:r>
+        <w:rPr>
+          <w:lang w:val="en-US"/>
+        </w:rPr>
+        <w:t>element modeling matrix stack</w:t>
+      </w:r>
+      <w:r>
+        <w:rPr>
+          <w:lang w:val="en-US"/>
+        </w:rPr>
+        <w:t xml:space="preserve">, like you’d expect </w:t>
+      </w:r>
+      <w:r>
+        <w:rPr>
+          <w:lang w:val="en-US"/>
+        </w:rPr>
+        <w:t>any modern graphics API to have.</w:t>
+      </w:r>
+      <w:r>
+        <w:rPr>
+          <w:lang w:val="en-US"/>
+        </w:rPr>
+        <w:t xml:space="preserve"> The catch is that the matrix stacking is done only when the RSP is processing the display list tasks, so you can’t just call a matrix push operation and then reuse that matrix for something else, you need to leave that matrix untouched in RAM so that the RSP can load it during processing (which also implies you’ll want to keep a set of </w:t>
+      </w:r>
+      <w:proofErr w:type="spellStart"/>
+      <w:r>
+        <w:rPr>
+          <w:lang w:val="en-US"/>
+        </w:rPr>
+        <w:t>matricies</w:t>
+      </w:r>
+      <w:proofErr w:type="spellEnd"/>
+      <w:r>
+        <w:rPr>
+          <w:lang w:val="en-US"/>
+        </w:rPr>
+        <w:t xml:space="preserve"> for each framebuffer to prevent graphical issues).</w:t>
+      </w:r>
+      <w:r>
+        <w:rPr>
+          <w:lang w:val="en-US"/>
+        </w:rPr>
+        <w:t xml:space="preserve"> </w:t>
+      </w:r>
+      <w:r>
+        <w:rPr>
+          <w:lang w:val="en-US"/>
+        </w:rPr>
+        <w:t xml:space="preserve">When a group of vertices is loaded, they are first transformed by the matrix </w:t>
+      </w:r>
+      <w:r>
+        <w:rPr>
+          <w:lang w:val="en-US"/>
+        </w:rPr>
+        <w:t>stack</w:t>
+      </w:r>
+      <w:r>
+        <w:rPr>
+          <w:lang w:val="en-US"/>
+        </w:rPr>
+        <w:t xml:space="preserve">. All vertex transformations are done only when they are loaded; sending a new matrix down later will not change any </w:t>
+      </w:r>
+      <w:r>
+        <w:rPr>
+          <w:lang w:val="en-US"/>
+        </w:rPr>
+        <w:t>verts</w:t>
+      </w:r>
+      <w:r>
+        <w:rPr>
+          <w:lang w:val="en-US"/>
+        </w:rPr>
+        <w:t xml:space="preserve"> already in the </w:t>
+      </w:r>
+      <w:r>
+        <w:rPr>
+          <w:lang w:val="en-US"/>
+        </w:rPr>
+        <w:t>vertex</w:t>
+      </w:r>
+      <w:r>
+        <w:rPr>
+          <w:lang w:val="en-US"/>
+        </w:rPr>
+        <w:t xml:space="preserve"> buffer.</w:t>
+      </w:r>
+      <w:r>
+        <w:rPr>
+          <w:lang w:val="en-US"/>
+        </w:rPr>
+        <w:t xml:space="preserve"> There is also support for </w:t>
+      </w:r>
+      <w:r>
+        <w:rPr>
+          <w:lang w:val="en-US"/>
+        </w:rPr>
+        <w:t>vertex colors (which are used to great extent in a lot of titles)</w:t>
+      </w:r>
+      <w:r>
+        <w:rPr>
+          <w:lang w:val="en-US"/>
+        </w:rPr>
+        <w:t>,</w:t>
+      </w:r>
+      <w:r>
+        <w:rPr>
+          <w:lang w:val="en-US"/>
+        </w:rPr>
+        <w:t xml:space="preserve"> </w:t>
+      </w:r>
+      <w:r>
+        <w:rPr>
+          <w:lang w:val="en-US"/>
+        </w:rPr>
+        <w:t>however</w:t>
+      </w:r>
+      <w:r>
+        <w:rPr>
+          <w:lang w:val="en-US"/>
+        </w:rPr>
+        <w:t xml:space="preserve"> be aware that you cannot mix vertex colors and lighting, because lighting calculations are actually modifying the vertex colors</w:t>
+      </w:r>
+      <w:r>
+        <w:rPr>
+          <w:lang w:val="en-US"/>
+        </w:rPr>
+        <w:t xml:space="preserve"> </w:t>
       </w:r>
       <w:proofErr w:type="gramStart"/>
       <w:r>
         <w:rPr>
           <w:lang w:val="en-US"/>
         </w:rPr>
-        <w:t>its</w:t>
+        <w:t>themselves</w:t>
       </w:r>
       <w:proofErr w:type="gramEnd"/>
       <w:r>
         <w:rPr>
           <w:lang w:val="en-US"/>
         </w:rPr>
-        <w:t xml:space="preserve"> combined with others. I’d be here all day talking about all the different intricacies, so I would highly recommend reading the manual </w:t>
-      </w:r>
-      <w:r>
-        <w:rPr>
-          <w:lang w:val="en-US"/>
-        </w:rPr>
-        <w:t>pages on it. There’s even a massive matrix of what the different blender mode combinations will affect what. They’re large but will cover it a lot better than I could.</w:t>
-      </w:r>
-    </w:p>
-    <w:p>
-      <w:pPr>
-        <w:pStyle w:val="Ttulo1"/>
-        <w:rPr>
-          <w:lang w:val="en-US"/>
-        </w:rPr>
-      </w:pPr>
-      <w:r>
-        <w:rPr>
-          <w:lang w:val="en-US"/>
-        </w:rPr>
-        <w:t xml:space="preserve">Slide </w:t>
-      </w:r>
-      <w:r>
-        <w:rPr>
-          <w:lang w:val="en-US"/>
-        </w:rPr>
-        <w:t>30</w:t>
-      </w:r>
-      <w:r>
-        <w:rPr>
-          <w:lang w:val="en-US"/>
-        </w:rPr>
-        <w:t xml:space="preserve"> – Model Animation</w:t>
-      </w:r>
-    </w:p>
-    <w:p>
-      <w:pPr>
-        <w:jc w:val="both"/>
-        <w:rPr>
-          <w:lang w:val="en-US"/>
-        </w:rPr>
-      </w:pPr>
-      <w:r>
-        <w:rPr>
-          <w:lang w:val="en-US"/>
-        </w:rPr>
-        <w:t>It helps to animate your models to make your game interesting, but the fact that the N64 doesn’t provide any built-in ways of doing this usually overwhelms a lot of newcomers, who’ve never had to think about how to implement something like this before. The most common method used by titles on the system is what we call the “sausage link” system (I’m not sure if there’s an official name for this, but even if there is I doubt it sounds as fun as this one). In the sausage link system, models are made up of a bunch of uncommented segments, which are individually manipulated by the matrix stack. This method is popular since it</w:t>
-      </w:r>
-      <w:r>
-        <w:rPr>
-          <w:lang w:val="en-US"/>
-        </w:rPr>
-        <w:t>’</w:t>
-      </w:r>
-      <w:r>
-        <w:rPr>
-          <w:lang w:val="en-US"/>
-        </w:rPr>
-        <w:t xml:space="preserve">s relatively lightweight in terms of memory (you only need to store </w:t>
-      </w:r>
-      <w:r>
-        <w:rPr>
-          <w:lang w:val="en-US"/>
-        </w:rPr>
-        <w:t xml:space="preserve">final position/rotation/scale values of each </w:t>
-      </w:r>
-      <w:proofErr w:type="spellStart"/>
-      <w:r>
-        <w:rPr>
-          <w:lang w:val="en-US"/>
-        </w:rPr>
-        <w:t>keyframe</w:t>
-      </w:r>
-      <w:proofErr w:type="spellEnd"/>
-      <w:r>
-        <w:rPr>
-          <w:lang w:val="en-US"/>
-        </w:rPr>
-        <w:t xml:space="preserve"> in your animation)</w:t>
-      </w:r>
-      <w:r>
-        <w:rPr>
-          <w:lang w:val="en-US"/>
-        </w:rPr>
-        <w:t>,</w:t>
-      </w:r>
-      <w:r>
-        <w:rPr>
-          <w:lang w:val="en-US"/>
-        </w:rPr>
-        <w:t xml:space="preserve"> CPU computation if you intend to lerp two different frames, and because the vertex transformations </w:t>
-      </w:r>
-      <w:r>
-        <w:rPr>
-          <w:lang w:val="en-US"/>
-        </w:rPr>
-        <w:t xml:space="preserve">are offloaded to </w:t>
-      </w:r>
-      <w:r>
-        <w:rPr>
-          <w:lang w:val="en-US"/>
-        </w:rPr>
-        <w:t xml:space="preserve">the RSP. </w:t>
-      </w:r>
-      <w:r>
-        <w:rPr>
-          <w:lang w:val="en-US"/>
-        </w:rPr>
-        <w:t>If you want to have fully skinned models (like you do on modern games), you can store multiple copies of a model transformed per frame and just load them one by one between frames (remember</w:t>
-      </w:r>
-      <w:proofErr w:type="gramStart"/>
-      <w:r>
-        <w:rPr>
-          <w:lang w:val="en-US"/>
-        </w:rPr>
-        <w:t>,</w:t>
-      </w:r>
-      <w:proofErr w:type="gramEnd"/>
-      <w:r>
-        <w:rPr>
-          <w:lang w:val="en-US"/>
-        </w:rPr>
-        <w:t xml:space="preserve"> the DMA is very fast).  You can take a hybrid approach to save memory by cutting tween frames, and then linearly interpolating on the CPU, but this will become very heavy as the number of vertices increases. </w:t>
-      </w:r>
-      <w:r>
-        <w:rPr>
-          <w:lang w:val="en-US"/>
-        </w:rPr>
-        <w:t>At that point, you might as well implement a skeleton system. There is no microcode for skinned models, but it’s theoretically possible and a much smarter solution than simply doing it on the CPU.</w:t>
-      </w:r>
-    </w:p>
-    <w:p>
-      <w:pPr>
-        <w:jc w:val="both"/>
-        <w:rPr>
-          <w:lang w:val="en-US"/>
-        </w:rPr>
-      </w:pPr>
-      <w:r>
-        <w:rPr>
-          <w:lang w:val="en-US"/>
-        </w:rPr>
-        <w:t xml:space="preserve">A cool trick that the Super Mario 64 </w:t>
-      </w:r>
-      <w:proofErr w:type="spellStart"/>
-      <w:r>
-        <w:rPr>
-          <w:lang w:val="en-US"/>
-        </w:rPr>
-        <w:t>modding</w:t>
-      </w:r>
-      <w:proofErr w:type="spellEnd"/>
-      <w:r>
-        <w:rPr>
-          <w:lang w:val="en-US"/>
-        </w:rPr>
-        <w:t xml:space="preserve"> community </w:t>
-      </w:r>
-      <w:r>
-        <w:rPr>
-          <w:lang w:val="en-US"/>
-        </w:rPr>
-        <w:t xml:space="preserve">uses </w:t>
-      </w:r>
-      <w:r>
-        <w:rPr>
-          <w:lang w:val="en-US"/>
-        </w:rPr>
-        <w:t>to fake skinned models is by abusing the fact that vertices are transformed by the matrix stack when they’re sent to the cache.</w:t>
-      </w:r>
-      <w:r>
-        <w:rPr>
-          <w:lang w:val="en-US"/>
-        </w:rPr>
-        <w:t xml:space="preserve"> This means that, with careful ordering of your </w:t>
-      </w:r>
-      <w:r>
-        <w:rPr>
-          <w:lang w:val="en-US"/>
-        </w:rPr>
-        <w:t>vertices</w:t>
-      </w:r>
-      <w:r>
-        <w:rPr>
-          <w:lang w:val="en-US"/>
-        </w:rPr>
-        <w:t>, you can effectively fake skinned meshes.</w:t>
-      </w:r>
-      <w:r>
-        <w:rPr>
-          <w:lang w:val="en-US"/>
-        </w:rPr>
-        <w:t xml:space="preserve"> The idea is that you load one bone’s worth of vertices, ensuring that you load the vertices at the bone’s tail </w:t>
+        <w:t>. You can, however, mix primitive colors with lighting, just not individual vertices.</w:t>
+      </w:r>
+      <w:r>
+        <w:rPr>
+          <w:lang w:val="en-US"/>
+        </w:rPr>
+        <w:t xml:space="preserve"> The largest point of contention of the system, however, is the fact that texture memory is tiny. 4 kilobytes is almost nothing. For reference, if you have an 8-bit color image, the largest size you can manage is 32x32 pixels. If you’re using </w:t>
+      </w:r>
+      <w:proofErr w:type="spellStart"/>
+      <w:r>
+        <w:rPr>
+          <w:lang w:val="en-US"/>
+        </w:rPr>
+        <w:t>mip</w:t>
+      </w:r>
+      <w:proofErr w:type="spellEnd"/>
+      <w:r>
+        <w:rPr>
+          <w:lang w:val="en-US"/>
+        </w:rPr>
+        <w:t xml:space="preserve">-mapping, then you’ll lose half the size of your texture memory. There is </w:t>
       </w:r>
       <w:r>
         <w:rPr>
           <w:b/>
           <w:lang w:val="en-US"/>
         </w:rPr>
-        <w:t>last</w:t>
-      </w:r>
-      <w:r>
-        <w:rPr>
-          <w:lang w:val="en-US"/>
-        </w:rPr>
-        <w:t xml:space="preserve">. Then, you push the next bone’s matrix and you load its corresponding vertices (ensuring that you don’t overwrite the previous ones). Now, because you have both sets of vertex edges, you can effectively dynamically render some new triangles to connect them. The display list construction for this is done by hand as no one has written any tools to automate it, so this method only works well for meshes that don’t have UV coordinates, since getting the textures to look right is going to be tricky. The other caveat is that this only supports vertex weights of 1 or </w:t>
-      </w:r>
-      <w:proofErr w:type="gramStart"/>
-      <w:r>
-        <w:rPr>
-          <w:lang w:val="en-US"/>
-        </w:rPr>
-        <w:t>0,</w:t>
-      </w:r>
-      <w:proofErr w:type="gramEnd"/>
-      <w:r>
-        <w:rPr>
-          <w:lang w:val="en-US"/>
-        </w:rPr>
-        <w:t xml:space="preserve"> you won’t be able to have any in-between weights.</w:t>
+        <w:t>no way to bypass this limitation</w:t>
+      </w:r>
+      <w:r>
+        <w:rPr>
+          <w:lang w:val="en-US"/>
+        </w:rPr>
+        <w:t>. The best thing you can do for rendering higher quality textures is to either reduce the bit depth (if you use 4 bit black and white images, you can fit almost 128x128 textures, with the caveat being you need to color them via vertex colors), or you chunk your image into smaller bits loading them part by part (which obviously means you might need to increase the number of triangles on your model).</w:t>
       </w:r>
     </w:p>
     <w:p>
@@ -3767,6 +3432,392 @@
         <w:rPr>
           <w:lang w:val="en-US"/>
         </w:rPr>
+        <w:t>28</w:t>
+      </w:r>
+      <w:r>
+        <w:rPr>
+          <w:lang w:val="en-US"/>
+        </w:rPr>
+        <w:t xml:space="preserve"> – Color Combiner</w:t>
+      </w:r>
+      <w:r>
+        <w:rPr>
+          <w:lang w:val="en-US"/>
+        </w:rPr>
+        <w:t xml:space="preserve"> </w:t>
+      </w:r>
+    </w:p>
+    <w:p>
+      <w:pPr>
+        <w:jc w:val="both"/>
+        <w:rPr>
+          <w:lang w:val="en-US"/>
+        </w:rPr>
+      </w:pPr>
+      <w:r>
+        <w:rPr>
+          <w:lang w:val="en-US"/>
+        </w:rPr>
+        <w:t xml:space="preserve">Not having access to </w:t>
+      </w:r>
+      <w:proofErr w:type="spellStart"/>
+      <w:r>
+        <w:rPr>
+          <w:lang w:val="en-US"/>
+        </w:rPr>
+        <w:t>shaders</w:t>
+      </w:r>
+      <w:proofErr w:type="spellEnd"/>
+      <w:r>
+        <w:rPr>
+          <w:lang w:val="en-US"/>
+        </w:rPr>
+        <w:t xml:space="preserve"> seems like a large limitation, but you are allowed to modify certain things in the RDP. One of these things is the Color Combiner, which is essentially like a fragment </w:t>
+      </w:r>
+      <w:proofErr w:type="spellStart"/>
+      <w:r>
+        <w:rPr>
+          <w:lang w:val="en-US"/>
+        </w:rPr>
+        <w:t>shader</w:t>
+      </w:r>
+      <w:proofErr w:type="spellEnd"/>
+      <w:r>
+        <w:rPr>
+          <w:lang w:val="en-US"/>
+        </w:rPr>
+        <w:t>. The CC has a very simple equation that it uses to color every single pixel, where each variable is a different source: such as the texture color, the vertex color, noise, primitive color, environment color, shading color, or just a 1 or 0.</w:t>
+      </w:r>
+      <w:r>
+        <w:rPr>
+          <w:lang w:val="en-US"/>
+        </w:rPr>
+        <w:t xml:space="preserve"> </w:t>
+      </w:r>
+      <w:r>
+        <w:rPr>
+          <w:lang w:val="en-US"/>
+        </w:rPr>
+        <w:t xml:space="preserve">The CC is also used for Alpha, and it uses the exact same equation. The cool thing about the CC is that you </w:t>
+      </w:r>
+      <w:r>
+        <w:rPr>
+          <w:lang w:val="en-US"/>
+        </w:rPr>
+        <w:t>do it in two passes, putting the calculated color from the first pass as a variable for this equation. This will allow you to perform three color multiplications (for instance, vertex colors with the texture color and with the environment color).</w:t>
+      </w:r>
+    </w:p>
+    <w:p>
+      <w:pPr>
+        <w:pStyle w:val="Ttulo1"/>
+        <w:rPr>
+          <w:lang w:val="en-US"/>
+        </w:rPr>
+      </w:pPr>
+      <w:r>
+        <w:rPr>
+          <w:lang w:val="en-US"/>
+        </w:rPr>
+        <w:t xml:space="preserve">Slide </w:t>
+      </w:r>
+      <w:r>
+        <w:rPr>
+          <w:lang w:val="en-US"/>
+        </w:rPr>
+        <w:t>29</w:t>
+      </w:r>
+      <w:r>
+        <w:rPr>
+          <w:lang w:val="en-US"/>
+        </w:rPr>
+        <w:t xml:space="preserve"> – Blender</w:t>
+      </w:r>
+    </w:p>
+    <w:p>
+      <w:pPr>
+        <w:jc w:val="both"/>
+        <w:rPr>
+          <w:lang w:val="en-US"/>
+        </w:rPr>
+      </w:pPr>
+      <w:r>
+        <w:rPr>
+          <w:lang w:val="en-US"/>
+        </w:rPr>
+        <w:t xml:space="preserve">The Blender (not the modeling program) is used to combine the colors from the CC with the ones in the </w:t>
+      </w:r>
+      <w:proofErr w:type="gramStart"/>
+      <w:r>
+        <w:rPr>
+          <w:lang w:val="en-US"/>
+        </w:rPr>
+        <w:t>framebuffer,</w:t>
+      </w:r>
+      <w:proofErr w:type="gramEnd"/>
+      <w:r>
+        <w:rPr>
+          <w:lang w:val="en-US"/>
+        </w:rPr>
+        <w:t xml:space="preserve"> it is essentially what shades the final pixel. It also calculates the Anti-Aliasing and Z-Buffering in the process. I didn’t demonstrate it in the previous slide, but usually the CC and Blender need to work together for the output to be correct. The Blender is a pretty complex beast, with more than one equation for calculating which pixel gets outputted and how </w:t>
+      </w:r>
+      <w:proofErr w:type="gramStart"/>
+      <w:r>
+        <w:rPr>
+          <w:lang w:val="en-US"/>
+        </w:rPr>
+        <w:t>its</w:t>
+      </w:r>
+      <w:proofErr w:type="gramEnd"/>
+      <w:r>
+        <w:rPr>
+          <w:lang w:val="en-US"/>
+        </w:rPr>
+        <w:t xml:space="preserve"> combined with others. I’d be here all day talking about all the different intricacies, so I would highly recommend reading the manual </w:t>
+      </w:r>
+      <w:r>
+        <w:rPr>
+          <w:lang w:val="en-US"/>
+        </w:rPr>
+        <w:t>pages on it. There’s even a massive matrix of what the different blender mode combinations will affect what. They’re large but will cover it a lot better than I could.</w:t>
+      </w:r>
+    </w:p>
+    <w:p>
+      <w:pPr>
+        <w:pStyle w:val="Ttulo1"/>
+        <w:rPr>
+          <w:lang w:val="en-US"/>
+        </w:rPr>
+      </w:pPr>
+      <w:r>
+        <w:rPr>
+          <w:lang w:val="en-US"/>
+        </w:rPr>
+        <w:t xml:space="preserve">Slide </w:t>
+      </w:r>
+      <w:r>
+        <w:rPr>
+          <w:lang w:val="en-US"/>
+        </w:rPr>
+        <w:t>30</w:t>
+      </w:r>
+      <w:r>
+        <w:rPr>
+          <w:lang w:val="en-US"/>
+        </w:rPr>
+        <w:t xml:space="preserve"> – Model Animation</w:t>
+      </w:r>
+    </w:p>
+    <w:p>
+      <w:pPr>
+        <w:jc w:val="both"/>
+        <w:rPr>
+          <w:lang w:val="en-US"/>
+        </w:rPr>
+      </w:pPr>
+      <w:r>
+        <w:rPr>
+          <w:lang w:val="en-US"/>
+        </w:rPr>
+        <w:t>It helps to animate your models to make your game interesting, but the fact that the N64 doesn’t provide any built-in ways of doing this usually overwhelms a lot of newcomers, who’ve never had to think about how to implement something like this before. The most common method used by titles on the system is what we call the “sausage link” system (I’m not sure if there’s an official name for this, but even if there is I doubt it sounds as fun as this one). In the sausage link system, models are made up of a bunch of uncommented segments, which are individually manipulated by the matrix stack. This method is popular since it</w:t>
+      </w:r>
+      <w:r>
+        <w:rPr>
+          <w:lang w:val="en-US"/>
+        </w:rPr>
+        <w:t>’</w:t>
+      </w:r>
+      <w:r>
+        <w:rPr>
+          <w:lang w:val="en-US"/>
+        </w:rPr>
+        <w:t xml:space="preserve">s relatively lightweight in terms of memory (you only need to store </w:t>
+      </w:r>
+      <w:r>
+        <w:rPr>
+          <w:lang w:val="en-US"/>
+        </w:rPr>
+        <w:t xml:space="preserve">final position/rotation/scale values of each </w:t>
+      </w:r>
+      <w:proofErr w:type="spellStart"/>
+      <w:r>
+        <w:rPr>
+          <w:lang w:val="en-US"/>
+        </w:rPr>
+        <w:t>keyframe</w:t>
+      </w:r>
+      <w:proofErr w:type="spellEnd"/>
+      <w:r>
+        <w:rPr>
+          <w:lang w:val="en-US"/>
+        </w:rPr>
+        <w:t xml:space="preserve"> in your animation)</w:t>
+      </w:r>
+      <w:r>
+        <w:rPr>
+          <w:lang w:val="en-US"/>
+        </w:rPr>
+        <w:t>,</w:t>
+      </w:r>
+      <w:r>
+        <w:rPr>
+          <w:lang w:val="en-US"/>
+        </w:rPr>
+        <w:t xml:space="preserve"> CPU computation if you intend to lerp two different frames, and because the vertex transformations </w:t>
+      </w:r>
+      <w:r>
+        <w:rPr>
+          <w:lang w:val="en-US"/>
+        </w:rPr>
+        <w:t xml:space="preserve">are offloaded to </w:t>
+      </w:r>
+      <w:r>
+        <w:rPr>
+          <w:lang w:val="en-US"/>
+        </w:rPr>
+        <w:t xml:space="preserve">the RSP. </w:t>
+      </w:r>
+      <w:r>
+        <w:rPr>
+          <w:lang w:val="en-US"/>
+        </w:rPr>
+        <w:t>If you want to have fully skinned models (like you do on modern games), you can store multiple copies of a model transformed per frame and just load them one by one between frames (remember</w:t>
+      </w:r>
+      <w:proofErr w:type="gramStart"/>
+      <w:r>
+        <w:rPr>
+          <w:lang w:val="en-US"/>
+        </w:rPr>
+        <w:t>,</w:t>
+      </w:r>
+      <w:proofErr w:type="gramEnd"/>
+      <w:r>
+        <w:rPr>
+          <w:lang w:val="en-US"/>
+        </w:rPr>
+        <w:t xml:space="preserve"> the DMA is very fast).  You can take a hybrid approach to save memory by cutting tween frames, and then linearly interpolating on the CPU, but this will become very heavy as the number of vertices increases. </w:t>
+      </w:r>
+      <w:r>
+        <w:rPr>
+          <w:lang w:val="en-US"/>
+        </w:rPr>
+        <w:t>At that point, you might as well implement a skeleton system. There is no microcode for skinned models, but it’s theoretically possible and a much smarter solution than simply doing it on the CPU.</w:t>
+      </w:r>
+    </w:p>
+    <w:p>
+      <w:pPr>
+        <w:jc w:val="both"/>
+        <w:rPr>
+          <w:lang w:val="en-US"/>
+        </w:rPr>
+      </w:pPr>
+      <w:r>
+        <w:rPr>
+          <w:lang w:val="en-US"/>
+        </w:rPr>
+        <w:t xml:space="preserve">A cool trick that the Super Mario 64 </w:t>
+      </w:r>
+      <w:proofErr w:type="spellStart"/>
+      <w:r>
+        <w:rPr>
+          <w:lang w:val="en-US"/>
+        </w:rPr>
+        <w:t>modding</w:t>
+      </w:r>
+      <w:proofErr w:type="spellEnd"/>
+      <w:r>
+        <w:rPr>
+          <w:lang w:val="en-US"/>
+        </w:rPr>
+        <w:t xml:space="preserve"> community </w:t>
+      </w:r>
+      <w:r>
+        <w:rPr>
+          <w:lang w:val="en-US"/>
+        </w:rPr>
+        <w:t xml:space="preserve">uses </w:t>
+      </w:r>
+      <w:r>
+        <w:rPr>
+          <w:lang w:val="en-US"/>
+        </w:rPr>
+        <w:t>to fake skinned models is by abusing the fact that vertices are transformed by the matrix stack when they’re sent to the cache.</w:t>
+      </w:r>
+      <w:r>
+        <w:rPr>
+          <w:lang w:val="en-US"/>
+        </w:rPr>
+        <w:t xml:space="preserve"> This means that, with careful ordering of your </w:t>
+      </w:r>
+      <w:r>
+        <w:rPr>
+          <w:lang w:val="en-US"/>
+        </w:rPr>
+        <w:t>vertices</w:t>
+      </w:r>
+      <w:r>
+        <w:rPr>
+          <w:lang w:val="en-US"/>
+        </w:rPr>
+        <w:t xml:space="preserve">, you can effectively fake skinned </w:t>
+      </w:r>
+      <w:r>
+        <w:rPr>
+          <w:lang w:val="en-US"/>
+        </w:rPr>
+        <w:lastRenderedPageBreak/>
+        <w:t>meshes.</w:t>
+      </w:r>
+      <w:r>
+        <w:rPr>
+          <w:lang w:val="en-US"/>
+        </w:rPr>
+        <w:t xml:space="preserve"> The idea is that you load one bone’s worth of vertices, ensuring that you load the vertices at the bone’s tail </w:t>
+      </w:r>
+      <w:r>
+        <w:rPr>
+          <w:b/>
+          <w:lang w:val="en-US"/>
+        </w:rPr>
+        <w:t>last</w:t>
+      </w:r>
+      <w:r>
+        <w:rPr>
+          <w:lang w:val="en-US"/>
+        </w:rPr>
+        <w:t xml:space="preserve">. Then, you push the next bone’s matrix and you load its corresponding vertices (ensuring that you don’t overwrite the previous ones). Now, because you have both sets of vertex edges, you can effectively dynamically render some new triangles to connect them. The display list construction for this is done by hand as no one has written any tools to automate it, so this method only works well for meshes that don’t have UV coordinates, since getting the textures to look right is going to be tricky. The other caveat is that this only supports vertex weights of 1 or </w:t>
+      </w:r>
+      <w:proofErr w:type="gramStart"/>
+      <w:r>
+        <w:rPr>
+          <w:lang w:val="en-US"/>
+        </w:rPr>
+        <w:t>0,</w:t>
+      </w:r>
+      <w:proofErr w:type="gramEnd"/>
+      <w:r>
+        <w:rPr>
+          <w:lang w:val="en-US"/>
+        </w:rPr>
+        <w:t xml:space="preserve"> you won’t be able to have any in-between weights.</w:t>
+      </w:r>
+    </w:p>
+    <w:p>
+      <w:pPr>
+        <w:pStyle w:val="Ttulo1"/>
+        <w:rPr>
+          <w:lang w:val="en-US"/>
+        </w:rPr>
+      </w:pPr>
+      <w:r>
+        <w:rPr>
+          <w:lang w:val="en-US"/>
+        </w:rPr>
+        <w:t xml:space="preserve">Slide </w:t>
+      </w:r>
+      <w:r>
+        <w:rPr>
+          <w:lang w:val="en-US"/>
+        </w:rPr>
         <w:t>31</w:t>
       </w:r>
       <w:r>
@@ -3973,21 +4024,37 @@
         <w:rPr>
           <w:lang w:val="en-US"/>
         </w:rPr>
-        <w:t xml:space="preserve"> recently got new audio microcode which doesn’t have an official name as far as I know; it’s just referred to as RSP Mixer. Unlike the Nintendo microcode, it’s designed for XM audio instead &lt;ask </w:t>
-      </w:r>
-      <w:proofErr w:type="spellStart"/>
-      <w:r>
-        <w:rPr>
-          <w:lang w:val="en-US"/>
-        </w:rPr>
-        <w:t>Rasky</w:t>
-      </w:r>
-      <w:proofErr w:type="spellEnd"/>
-      <w:r>
-        <w:rPr>
-          <w:lang w:val="en-US"/>
-        </w:rPr>
-        <w:t xml:space="preserve"> about sound format details&gt;.</w:t>
+        <w:t xml:space="preserve"> recently got new audio microcode which doesn’t have an official name as far as I know; it’s just referred to as RSP Mixer. Unlike the Nintendo microcode, it’s designed for XM </w:t>
+      </w:r>
+      <w:r>
+        <w:rPr>
+          <w:lang w:val="en-US"/>
+        </w:rPr>
+        <w:t>modules</w:t>
+      </w:r>
+      <w:r>
+        <w:rPr>
+          <w:lang w:val="en-US"/>
+        </w:rPr>
+        <w:t xml:space="preserve"> instead </w:t>
+      </w:r>
+      <w:r>
+        <w:rPr>
+          <w:lang w:val="en-US"/>
+        </w:rPr>
+        <w:t xml:space="preserve">and </w:t>
+      </w:r>
+      <w:r>
+        <w:rPr>
+          <w:lang w:val="en-US"/>
+        </w:rPr>
+        <w:t>uncompressed audio samples</w:t>
+      </w:r>
+      <w:r>
+        <w:rPr>
+          <w:lang w:val="en-US"/>
+        </w:rPr>
+        <w:t xml:space="preserve"> (such as wav files)</w:t>
       </w:r>
     </w:p>
     <w:p>
@@ -4059,7 +4126,14 @@
         <w:rPr>
           <w:lang w:val="en-US"/>
         </w:rPr>
-        <w:t xml:space="preserve"> commercial game for the system that runs at a near stable 60 FPS</w:t>
+        <w:t xml:space="preserve"> commercial game </w:t>
+      </w:r>
+      <w:r>
+        <w:rPr>
+          <w:lang w:val="en-US"/>
+        </w:rPr>
+        <w:lastRenderedPageBreak/>
+        <w:t>for the system that runs at a near stable 60 FPS</w:t>
       </w:r>
       <w:r>
         <w:rPr>
@@ -4113,35 +4187,388 @@
         <w:rPr>
           <w:lang w:val="en-US"/>
         </w:rPr>
-        <w:t xml:space="preserve">One of the best ways to improve your performance is to reduce texture loading calls. There is someone who made Mario Kart 64 run 40% times faster by simply reducing texture loading (IE, rendering everything that uses the same texture at once so you don’t need to load it again). </w:t>
+        <w:t xml:space="preserve">One of the best ways to improve your performance is to reduce texture loading calls. There is someone who made Mario Kart 64 run 40% times faster by simply reducing texture loading (IE, rendering everything that uses the same texture at once so you don’t need to load it again). Another common technique which is also used a lot nowadays is to draw from front to back, because pixels that are drawn behind a triangle can be skipped early. </w:t>
+      </w:r>
+      <w:r>
+        <w:rPr>
+          <w:lang w:val="en-US"/>
+        </w:rPr>
+        <w:t>Also an interesting tidbit, the Z-Buffer is atrociously slow, but not everything that you draw requires it! You can selectively disable the z-buffer to maximize your performance. Heck, you can even toggle Anti-Aliasing between frames (as in render one frame with, one without).</w:t>
+      </w:r>
+    </w:p>
+    <w:p>
+      <w:pPr>
+        <w:jc w:val="both"/>
+        <w:rPr>
+          <w:sz w:val="20"/>
+          <w:lang w:val="en-US"/>
+        </w:rPr>
+      </w:pPr>
+      <w:r>
+        <w:rPr>
+          <w:lang w:val="en-US"/>
+        </w:rPr>
+        <w:t xml:space="preserve"> More obvious things are to use culling algorithms on the CPU, like binary space partitioning, and to use level of detail models. I’ve mentioned it plenty, but since the CPU bus is 32-Bits wide, try to have your data aligned to it to prevent cache misses, as well as keeping your data between different RAM banks.</w:t>
+      </w:r>
+    </w:p>
+    <w:p>
+      <w:pPr>
+        <w:jc w:val="both"/>
+        <w:rPr>
+          <w:lang w:val="en-US"/>
+        </w:rPr>
+      </w:pPr>
+      <w:r>
+        <w:rPr>
+          <w:lang w:val="en-US"/>
+        </w:rPr>
+        <w:t>I know using compiler optimizations sounds obvious, but Super Mario 64 shipped in debug mode and the performance difference is very noticeable in CPU bottlenecked areas. Also, read the manual. Like really. Do it. Yeah I know its 30 chapters long, and very dry, but there’s so much important stuff in it.</w:t>
+      </w:r>
+    </w:p>
+    <w:p>
+      <w:pPr>
+        <w:pStyle w:val="Ttulo"/>
+        <w:rPr>
+          <w:lang w:val="en-US"/>
+        </w:rPr>
+      </w:pPr>
+      <w:r>
+        <w:rPr>
+          <w:lang w:val="en-US"/>
+        </w:rPr>
+        <w:t xml:space="preserve">Slide </w:t>
+      </w:r>
+      <w:r>
+        <w:rPr>
+          <w:lang w:val="en-US"/>
+        </w:rPr>
+        <w:t>33</w:t>
+      </w:r>
+      <w:r>
+        <w:rPr>
+          <w:lang w:val="en-US"/>
+        </w:rPr>
+        <w:t xml:space="preserve"> – The Now, and </w:t>
+      </w:r>
+      <w:r>
+        <w:rPr>
+          <w:lang w:val="en-US"/>
+        </w:rPr>
+        <w:t>t</w:t>
+      </w:r>
+      <w:r>
+        <w:rPr>
+          <w:lang w:val="en-US"/>
+        </w:rPr>
+        <w:t>he Future</w:t>
+      </w:r>
+    </w:p>
+    <w:p>
+      <w:pPr>
+        <w:jc w:val="both"/>
+        <w:rPr>
+          <w:lang w:val="en-US"/>
+        </w:rPr>
+      </w:pPr>
+      <w:r>
+        <w:rPr>
+          <w:lang w:val="en-US"/>
+        </w:rPr>
+        <w:t xml:space="preserve">Alright, to wrap up this presentation, I want to talk a little bit about the beginning and future of N64 homebrew development. If anyone follows gaming news, you might be aware that Nintendo has a notoriously, </w:t>
+      </w:r>
+      <w:proofErr w:type="spellStart"/>
+      <w:r>
+        <w:rPr>
+          <w:lang w:val="en-US"/>
+        </w:rPr>
+        <w:t>er</w:t>
+      </w:r>
+      <w:proofErr w:type="spellEnd"/>
+      <w:r>
+        <w:rPr>
+          <w:lang w:val="en-US"/>
+        </w:rPr>
+        <w:t xml:space="preserve">, crappy </w:t>
+      </w:r>
+      <w:r>
+        <w:rPr>
+          <w:lang w:val="en-US"/>
+        </w:rPr>
+        <w:t xml:space="preserve">attitude </w:t>
+      </w:r>
+      <w:r>
+        <w:rPr>
+          <w:lang w:val="en-US"/>
+        </w:rPr>
+        <w:t xml:space="preserve">towards fan games, shutting down projects that have had years of work put into them. I’d like to put your worries to rest by mentioning the fact that, historically, Nintendo has </w:t>
+      </w:r>
+      <w:r>
+        <w:rPr>
+          <w:b/>
+          <w:lang w:val="en-US"/>
+        </w:rPr>
+        <w:t>never</w:t>
+      </w:r>
+      <w:r>
+        <w:rPr>
+          <w:lang w:val="en-US"/>
+        </w:rPr>
+        <w:t xml:space="preserve"> gone after homebrew games. Nintendo only acts on fan games, because people are using their IP/characters without permission. Heck, the Super Mario 64 </w:t>
+      </w:r>
+      <w:proofErr w:type="spellStart"/>
+      <w:r>
+        <w:rPr>
+          <w:lang w:val="en-US"/>
+        </w:rPr>
+        <w:t>decompilation</w:t>
+      </w:r>
+      <w:proofErr w:type="spellEnd"/>
+      <w:r>
+        <w:rPr>
+          <w:lang w:val="en-US"/>
+        </w:rPr>
+        <w:t xml:space="preserve"> project is still up after 3 years, simply because it contains no</w:t>
+      </w:r>
+      <w:r>
+        <w:rPr>
+          <w:lang w:val="en-US"/>
+        </w:rPr>
+        <w:t xml:space="preserve"> game</w:t>
+      </w:r>
+      <w:r>
+        <w:rPr>
+          <w:lang w:val="en-US"/>
+        </w:rPr>
+        <w:t xml:space="preserve"> assets in its repository.</w:t>
+      </w:r>
+    </w:p>
+    <w:p>
+      <w:pPr>
+        <w:pStyle w:val="Ttulo1"/>
+        <w:rPr>
+          <w:lang w:val="en-US"/>
+        </w:rPr>
+      </w:pPr>
+      <w:r>
+        <w:rPr>
+          <w:lang w:val="en-US"/>
+        </w:rPr>
+        <w:t xml:space="preserve">Slide </w:t>
+      </w:r>
+      <w:r>
+        <w:rPr>
+          <w:lang w:val="en-US"/>
+        </w:rPr>
+        <w:t>34</w:t>
+      </w:r>
+      <w:r>
+        <w:rPr>
+          <w:lang w:val="en-US"/>
+        </w:rPr>
+        <w:t xml:space="preserve"> – </w:t>
+      </w:r>
+      <w:r>
+        <w:rPr>
+          <w:lang w:val="en-US"/>
+        </w:rPr>
+        <w:t xml:space="preserve">The Humble Beginnings: </w:t>
+      </w:r>
+      <w:r>
+        <w:rPr>
+          <w:lang w:val="en-US"/>
+        </w:rPr>
+        <w:t>Dextrose</w:t>
+      </w:r>
+      <w:r>
+        <w:rPr>
+          <w:lang w:val="en-US"/>
+        </w:rPr>
+        <w:t xml:space="preserve"> </w:t>
+      </w:r>
+    </w:p>
+    <w:p>
+      <w:pPr>
+        <w:jc w:val="both"/>
+        <w:rPr>
+          <w:lang w:val="en-US"/>
+        </w:rPr>
+      </w:pPr>
+      <w:r>
+        <w:rPr>
+          <w:lang w:val="en-US"/>
+        </w:rPr>
+        <w:t xml:space="preserve">The year is </w:t>
+      </w:r>
+      <w:proofErr w:type="gramStart"/>
+      <w:r>
+        <w:rPr>
+          <w:lang w:val="en-US"/>
+        </w:rPr>
+        <w:t>1997,</w:t>
+      </w:r>
+      <w:proofErr w:type="gramEnd"/>
+      <w:r>
+        <w:rPr>
+          <w:lang w:val="en-US"/>
+        </w:rPr>
+        <w:t xml:space="preserve"> a user by the name of </w:t>
+      </w:r>
+      <w:proofErr w:type="spellStart"/>
+      <w:r>
+        <w:rPr>
+          <w:lang w:val="en-US"/>
+        </w:rPr>
+        <w:t>Actraiser</w:t>
+      </w:r>
+      <w:proofErr w:type="spellEnd"/>
+      <w:r>
+        <w:rPr>
+          <w:lang w:val="en-US"/>
+        </w:rPr>
+        <w:t xml:space="preserve"> registers the website dextrose.com to collect information about backup devices. It quickly becomes a place where people gather to discuss and develop homebrew for the N64. Unfortunately though, most of this website has been lost to time, but it can still be partially surfed through the web archive. However, in 1998, </w:t>
+      </w:r>
+      <w:r>
+        <w:rPr>
+          <w:lang w:val="en-US"/>
+        </w:rPr>
+        <w:t xml:space="preserve">dextrose in collaboration with Bung Enterprises, who developed backup and development units for the </w:t>
       </w:r>
       <w:r>
         <w:rPr>
           <w:lang w:val="en-US"/>
         </w:rPr>
         <w:lastRenderedPageBreak/>
-        <w:t xml:space="preserve">Another common technique which is also used a lot nowadays is to draw from front to back, because pixels that are drawn behind a triangle can be skipped early. </w:t>
-      </w:r>
-      <w:r>
-        <w:rPr>
-          <w:lang w:val="en-US"/>
-        </w:rPr>
-        <w:t>Also an interesting tidbit, the Z-Buffer is atrociously slow, but not everything that you draw requires it! You can selectively disable the z-buffer to maximize your performance. Heck, you can even toggle Anti-Aliasing between frames (as in render one frame with, one without).</w:t>
+        <w:t xml:space="preserve">N64, announced a demo competition called Presence of mind, with the winners taking in some sponsored hardware from Bung (every competitor also got a free t-shirt). There was a second, and final, </w:t>
+      </w:r>
+      <w:proofErr w:type="spellStart"/>
+      <w:r>
+        <w:rPr>
+          <w:lang w:val="en-US"/>
+        </w:rPr>
+        <w:t>PoM</w:t>
+      </w:r>
+      <w:proofErr w:type="spellEnd"/>
+      <w:r>
+        <w:rPr>
+          <w:lang w:val="en-US"/>
+        </w:rPr>
+        <w:t xml:space="preserve"> in 1999. During this timeframe, since the system was hot, we saw the release of a ton of demos, intros, and homebrew. </w:t>
+      </w:r>
+    </w:p>
+    <w:p>
+      <w:pPr>
+        <w:pStyle w:val="Ttulo1"/>
+        <w:rPr>
+          <w:lang w:val="en-US"/>
+        </w:rPr>
+      </w:pPr>
+      <w:r>
+        <w:rPr>
+          <w:lang w:val="en-US"/>
+        </w:rPr>
+        <w:t xml:space="preserve">Slide </w:t>
+      </w:r>
+      <w:r>
+        <w:rPr>
+          <w:lang w:val="en-US"/>
+        </w:rPr>
+        <w:t>35</w:t>
+      </w:r>
+      <w:r>
+        <w:rPr>
+          <w:lang w:val="en-US"/>
+        </w:rPr>
+        <w:t xml:space="preserve"> – The Great</w:t>
+      </w:r>
+      <w:r>
+        <w:rPr>
+          <w:lang w:val="en-US"/>
+        </w:rPr>
+        <w:t xml:space="preserve"> </w:t>
+      </w:r>
+      <w:r>
+        <w:rPr>
+          <w:lang w:val="en-US"/>
+        </w:rPr>
+        <w:t>Depression</w:t>
       </w:r>
     </w:p>
     <w:p>
       <w:pPr>
         <w:jc w:val="both"/>
         <w:rPr>
-          <w:sz w:val="20"/>
-          <w:lang w:val="en-US"/>
-        </w:rPr>
-      </w:pPr>
-      <w:r>
-        <w:rPr>
-          <w:lang w:val="en-US"/>
-        </w:rPr>
-        <w:t xml:space="preserve"> More obvious things are to use culling algorithms on the CPU, like binary space partitioning, and to use level of detail models. I’ve mentioned it plenty, but since the CPU bus is 32-Bits wide, try to have your data aligned to it to prevent cache misses, as well as keeping your data between different RAM banks.</w:t>
+          <w:lang w:val="en-US"/>
+        </w:rPr>
+      </w:pPr>
+      <w:r>
+        <w:rPr>
+          <w:lang w:val="en-US"/>
+        </w:rPr>
+        <w:t xml:space="preserve">In 1999, an SGI employee leaks internal documents, Verilog code, and much more in a big archive known as the Oman archive. This has unfortunately tainted the N64 scene since, as the forbidden knowledge within was used by some emulator </w:t>
+      </w:r>
+      <w:proofErr w:type="spellStart"/>
+      <w:r>
+        <w:rPr>
+          <w:lang w:val="en-US"/>
+        </w:rPr>
+        <w:t>devs</w:t>
+      </w:r>
+      <w:proofErr w:type="spellEnd"/>
+      <w:r>
+        <w:rPr>
+          <w:lang w:val="en-US"/>
+        </w:rPr>
+        <w:t xml:space="preserve"> and has propagated throughout the rest of the scene ever since. </w:t>
+      </w:r>
+      <w:r>
+        <w:rPr>
+          <w:lang w:val="en-US"/>
+        </w:rPr>
+        <w:t>From the many emulators, Project64 is released in 2001 and it rises above the rest</w:t>
+      </w:r>
+      <w:r>
+        <w:rPr>
+          <w:lang w:val="en-US"/>
+        </w:rPr>
+        <w:t xml:space="preserve"> as one of the best N64 emulators</w:t>
+      </w:r>
+      <w:r>
+        <w:rPr>
+          <w:lang w:val="en-US"/>
+        </w:rPr>
+        <w:t xml:space="preserve">. </w:t>
+      </w:r>
+      <w:r>
+        <w:rPr>
+          <w:lang w:val="en-US"/>
+        </w:rPr>
+        <w:t>Eventually though, it’s time for the new console generation, so the N64 is discontinued in 2002. At this point, interest in the system started to fall, and it was kept alive by a small handful of users, mostly who were emulator developers, hackers working to translate Japan only games to English, or people interested in taking the system apart and figuring it out, bit by bit. The emulation scene, unfortunately, also saw a lot of infighting and elitism which still lingers to this day.</w:t>
+      </w:r>
+    </w:p>
+    <w:p>
+      <w:pPr>
+        <w:pStyle w:val="Ttulo1"/>
+        <w:rPr>
+          <w:lang w:val="en-US"/>
+        </w:rPr>
+      </w:pPr>
+      <w:r>
+        <w:rPr>
+          <w:lang w:val="en-US"/>
+        </w:rPr>
+        <w:t xml:space="preserve">Slide </w:t>
+      </w:r>
+      <w:r>
+        <w:rPr>
+          <w:lang w:val="en-US"/>
+        </w:rPr>
+        <w:t>36</w:t>
+      </w:r>
+      <w:r>
+        <w:rPr>
+          <w:lang w:val="en-US"/>
+        </w:rPr>
+        <w:t xml:space="preserve"> – The Renaissance</w:t>
       </w:r>
     </w:p>
     <w:p>
@@ -4155,45 +4582,220 @@
         <w:rPr>
           <w:lang w:val="en-US"/>
         </w:rPr>
-        <w:t>I know using compiler optimizations sounds obvious, but Super Mario 64 shipped in debug mode and the performance difference is very noticeable in CPU bottlenecked areas. Also, read the manual. Like really. Do it. Yeah I know its 30 chapters long, and very dry, but there’s so much important stuff in it.</w:t>
-      </w:r>
-    </w:p>
-    <w:p>
-      <w:pPr>
-        <w:pStyle w:val="Ttulo"/>
-        <w:rPr>
-          <w:lang w:val="en-US"/>
-        </w:rPr>
-      </w:pPr>
-      <w:r>
-        <w:rPr>
-          <w:lang w:val="en-US"/>
-        </w:rPr>
+        <w:t xml:space="preserve">Eventually several years have passed </w:t>
+      </w:r>
+      <w:r>
+        <w:rPr>
+          <w:lang w:val="en-US"/>
+        </w:rPr>
+        <w:t xml:space="preserve">and several game studios fell. Many of these liquidated their assets in auctions, which led to the SDK disks, among other things, ending up in the hands of collectors. </w:t>
+      </w:r>
+      <w:r>
+        <w:rPr>
+          <w:lang w:val="en-US"/>
+        </w:rPr>
+        <w:t xml:space="preserve">In 2008, however, through the collaborative work of many users, </w:t>
+      </w:r>
+      <w:r>
+        <w:rPr>
+          <w:lang w:val="en-US"/>
+        </w:rPr>
+        <w:t xml:space="preserve">a free and open source Library for the N64 called </w:t>
+      </w:r>
+      <w:r>
+        <w:rPr>
+          <w:lang w:val="en-US"/>
+        </w:rPr>
+        <w:t>Alt_libn64</w:t>
+      </w:r>
+      <w:r>
+        <w:rPr>
+          <w:lang w:val="en-US"/>
+        </w:rPr>
+        <w:t xml:space="preserve"> is released, and it eventually becomes what is now known as </w:t>
+      </w:r>
+      <w:proofErr w:type="spellStart"/>
+      <w:r>
+        <w:rPr>
+          <w:lang w:val="en-US"/>
+        </w:rPr>
+        <w:t>Libdragon</w:t>
+      </w:r>
+      <w:proofErr w:type="spellEnd"/>
+      <w:r>
+        <w:rPr>
+          <w:lang w:val="en-US"/>
+        </w:rPr>
+        <w:t xml:space="preserve">. 6 years later, Discord appears and the N64brew Discord channel is created, which I end up joining and releasing my first homebrew project in 2018. It probably feels a little cheeky putting my own project in this timeline, but you do have to realize that Pyoro64 was probably first “properly” documented N64 game, at least no one before me had gone to such an extent to make a </w:t>
+      </w:r>
+      <w:proofErr w:type="spellStart"/>
+      <w:r>
+        <w:rPr>
+          <w:lang w:val="en-US"/>
+        </w:rPr>
+        <w:t>writeup</w:t>
+      </w:r>
+      <w:proofErr w:type="spellEnd"/>
+      <w:r>
+        <w:rPr>
+          <w:lang w:val="en-US"/>
+        </w:rPr>
+        <w:t xml:space="preserve"> about how to make N64 games from scratch. So much so, that sometimes I can spot a little bit of my </w:t>
+      </w:r>
+      <w:proofErr w:type="spellStart"/>
+      <w:r>
+        <w:rPr>
+          <w:lang w:val="en-US"/>
+        </w:rPr>
+        <w:t>Pyoro</w:t>
+      </w:r>
+      <w:proofErr w:type="spellEnd"/>
+      <w:r>
+        <w:rPr>
+          <w:lang w:val="en-US"/>
+        </w:rPr>
+        <w:t xml:space="preserve"> code in other people’s projects. Super Mario 64 is kept relevant by its insane </w:t>
+      </w:r>
+      <w:proofErr w:type="spellStart"/>
+      <w:r>
+        <w:rPr>
+          <w:lang w:val="en-US"/>
+        </w:rPr>
+        <w:t>speedrunning</w:t>
+      </w:r>
+      <w:proofErr w:type="spellEnd"/>
+      <w:r>
+        <w:rPr>
+          <w:lang w:val="en-US"/>
+        </w:rPr>
+        <w:t xml:space="preserve"> community, but in 2019 with the release of the </w:t>
+      </w:r>
+      <w:proofErr w:type="spellStart"/>
+      <w:r>
+        <w:rPr>
+          <w:lang w:val="en-US"/>
+        </w:rPr>
+        <w:t>decompilation</w:t>
+      </w:r>
+      <w:proofErr w:type="spellEnd"/>
+      <w:r>
+        <w:rPr>
+          <w:lang w:val="en-US"/>
+        </w:rPr>
+        <w:t xml:space="preserve"> project, interest in hacks and general N64 development explodes. And last year, N64brew hosts the very first N64 homebrew competition, 20 years after the last Presence of Mind. </w:t>
+      </w:r>
+      <w:r>
+        <w:rPr>
+          <w:lang w:val="en-US"/>
+        </w:rPr>
+        <w:t>The N64brew wiki is also created, which now serves as a hub for accurate N64 hardware and software documentation.</w:t>
+      </w:r>
+      <w:r>
+        <w:rPr>
+          <w:lang w:val="en-US"/>
+        </w:rPr>
+        <w:t xml:space="preserve"> </w:t>
+      </w:r>
+      <w:r>
+        <w:rPr>
+          <w:lang w:val="en-US"/>
+        </w:rPr>
+        <w:t>In case you’re wondering, yes we’re hosting another game jam right now, although it’s a little late to sign up!</w:t>
+      </w:r>
+    </w:p>
+    <w:p>
+      <w:pPr>
+        <w:pStyle w:val="Ttulo1"/>
+        <w:rPr>
+          <w:lang w:val="en-US"/>
+        </w:rPr>
+      </w:pPr>
+      <w:r>
+        <w:rPr>
+          <w:lang w:val="en-US"/>
+        </w:rPr>
+        <w:t>Slide 37 – Charts</w:t>
+      </w:r>
+    </w:p>
+    <w:p>
+      <w:pPr>
+        <w:jc w:val="both"/>
+        <w:rPr>
+          <w:lang w:val="en-US"/>
+        </w:rPr>
+      </w:pPr>
+      <w:r>
+        <w:rPr>
+          <w:lang w:val="en-US"/>
+        </w:rPr>
+        <w:t xml:space="preserve">This chart isn’t probably super comprehensive, but I’ve tried to the best of my ability to ensure </w:t>
+      </w:r>
+      <w:proofErr w:type="gramStart"/>
+      <w:r>
+        <w:rPr>
+          <w:lang w:val="en-US"/>
+        </w:rPr>
+        <w:t>its</w:t>
+      </w:r>
+      <w:proofErr w:type="gramEnd"/>
+      <w:r>
+        <w:rPr>
+          <w:lang w:val="en-US"/>
+        </w:rPr>
+        <w:t xml:space="preserve"> correct. </w:t>
+      </w:r>
+      <w:r>
+        <w:rPr>
+          <w:lang w:val="en-US"/>
+        </w:rPr>
+        <w:t xml:space="preserve">The numbers in the Dextrose years is a little inflated due to me not differentiating between intros, demos and games. I’m not including hacks or translations in here, this is strictly homebrew. </w:t>
+      </w:r>
+      <w:r>
+        <w:rPr>
+          <w:lang w:val="en-US"/>
+        </w:rPr>
+        <w:t>&lt;</w:t>
+      </w:r>
+      <w:proofErr w:type="gramStart"/>
+      <w:r>
+        <w:rPr>
+          <w:lang w:val="en-US"/>
+        </w:rPr>
+        <w:t>talk</w:t>
+      </w:r>
+      <w:proofErr w:type="gramEnd"/>
+      <w:r>
+        <w:rPr>
+          <w:lang w:val="en-US"/>
+        </w:rPr>
+        <w:t xml:space="preserve"> a bit about the chart&gt;</w:t>
+      </w:r>
+    </w:p>
+    <w:p>
+      <w:pPr>
+        <w:pStyle w:val="Ttulo1"/>
+        <w:rPr>
+          <w:lang w:val="en-US"/>
+        </w:rPr>
+      </w:pPr>
+      <w:r>
+        <w:rPr>
+          <w:lang w:val="en-US"/>
+        </w:rPr>
+        <w:lastRenderedPageBreak/>
         <w:t xml:space="preserve">Slide </w:t>
       </w:r>
       <w:r>
         <w:rPr>
           <w:lang w:val="en-US"/>
         </w:rPr>
-        <w:t>33</w:t>
-      </w:r>
-      <w:r>
-        <w:rPr>
-          <w:lang w:val="en-US"/>
-        </w:rPr>
-        <w:t xml:space="preserve"> – The Now, and </w:t>
-      </w:r>
-      <w:r>
-        <w:rPr>
-          <w:lang w:val="en-US"/>
-        </w:rPr>
-        <w:t>t</w:t>
-      </w:r>
-      <w:r>
-        <w:rPr>
-          <w:lang w:val="en-US"/>
-        </w:rPr>
-        <w:t>he Future</w:t>
+        <w:t>38</w:t>
+      </w:r>
+      <w:r>
+        <w:rPr>
+          <w:lang w:val="en-US"/>
+        </w:rPr>
+        <w:t xml:space="preserve"> – Communities</w:t>
       </w:r>
     </w:p>
     <w:p>
@@ -4207,72 +4809,41 @@
         <w:rPr>
           <w:lang w:val="en-US"/>
         </w:rPr>
-        <w:t xml:space="preserve">Alright, to wrap up this presentation, I want to talk a little bit about the beginning and future of N64 homebrew development. If anyone follows gaming news, you might be aware that Nintendo has a notoriously, </w:t>
-      </w:r>
-      <w:proofErr w:type="spellStart"/>
-      <w:r>
-        <w:rPr>
-          <w:lang w:val="en-US"/>
-        </w:rPr>
-        <w:t>er</w:t>
-      </w:r>
-      <w:proofErr w:type="spellEnd"/>
-      <w:r>
-        <w:rPr>
-          <w:lang w:val="en-US"/>
-        </w:rPr>
-        <w:t xml:space="preserve">, crappy </w:t>
-      </w:r>
-      <w:r>
-        <w:rPr>
-          <w:lang w:val="en-US"/>
-        </w:rPr>
-        <w:t xml:space="preserve">attitude </w:t>
-      </w:r>
-      <w:r>
-        <w:rPr>
-          <w:lang w:val="en-US"/>
-        </w:rPr>
-        <w:t xml:space="preserve">towards fan games, shutting down projects that have had years of work put into them. I’d like to put your worries to rest by mentioning the fact that, historically, Nintendo has </w:t>
-      </w:r>
-      <w:r>
-        <w:rPr>
-          <w:b/>
-          <w:lang w:val="en-US"/>
-        </w:rPr>
-        <w:t>never</w:t>
-      </w:r>
-      <w:r>
-        <w:rPr>
-          <w:lang w:val="en-US"/>
-        </w:rPr>
-        <w:t xml:space="preserve"> gone after homebrew games. Nintendo only acts on fan games, because people are using their IP/characters without permission. Heck, the Super Mario 64 </w:t>
-      </w:r>
-      <w:proofErr w:type="spellStart"/>
-      <w:r>
-        <w:rPr>
-          <w:lang w:val="en-US"/>
-        </w:rPr>
-        <w:t>decompilation</w:t>
-      </w:r>
-      <w:proofErr w:type="spellEnd"/>
-      <w:r>
-        <w:rPr>
-          <w:lang w:val="en-US"/>
-        </w:rPr>
-        <w:t xml:space="preserve"> project is still up after 3 years, simply because it contains no</w:t>
-      </w:r>
-      <w:r>
-        <w:rPr>
-          <w:lang w:val="en-US"/>
-        </w:rPr>
-        <w:t xml:space="preserve"> game</w:t>
-      </w:r>
-      <w:r>
-        <w:rPr>
-          <w:lang w:val="en-US"/>
-        </w:rPr>
-        <w:t xml:space="preserve"> assets in its repository.</w:t>
+        <w:t>There are</w:t>
+      </w:r>
+      <w:r>
+        <w:rPr>
+          <w:lang w:val="en-US"/>
+        </w:rPr>
+        <w:t xml:space="preserve"> a few active communities worth noting regarding N64 homebrew. The N64dev IRC channel is very old (it was around at least since Dextrose) and it contains most of the old timers and super knowledgeable folk. The N64brew Discord is probably the go-to place for N64 homebrew development, with Discord64 being the other option (which serves as an all-around pit stop for N64 development). You have </w:t>
+      </w:r>
+      <w:proofErr w:type="spellStart"/>
+      <w:r>
+        <w:rPr>
+          <w:lang w:val="en-US"/>
+        </w:rPr>
+        <w:t>iQueBrew</w:t>
+      </w:r>
+      <w:proofErr w:type="spellEnd"/>
+      <w:r>
+        <w:rPr>
+          <w:lang w:val="en-US"/>
+        </w:rPr>
+        <w:t xml:space="preserve"> which is homebrew but for the Chinese version of the console, and a myriad of hacking communities for different titles. And, while not super active, you also have the N64Homebrew </w:t>
+      </w:r>
+      <w:proofErr w:type="spellStart"/>
+      <w:r>
+        <w:rPr>
+          <w:lang w:val="en-US"/>
+        </w:rPr>
+        <w:t>subreddit</w:t>
+      </w:r>
+      <w:proofErr w:type="spellEnd"/>
+      <w:r>
+        <w:rPr>
+          <w:lang w:val="en-US"/>
+        </w:rPr>
+        <w:t>.</w:t>
       </w:r>
     </w:p>
     <w:p>
@@ -4286,510 +4857,6 @@
         <w:rPr>
           <w:lang w:val="en-US"/>
         </w:rPr>
-        <w:t xml:space="preserve">Slide </w:t>
-      </w:r>
-      <w:r>
-        <w:rPr>
-          <w:lang w:val="en-US"/>
-        </w:rPr>
-        <w:t>34</w:t>
-      </w:r>
-      <w:r>
-        <w:rPr>
-          <w:lang w:val="en-US"/>
-        </w:rPr>
-        <w:t xml:space="preserve"> – </w:t>
-      </w:r>
-      <w:r>
-        <w:rPr>
-          <w:lang w:val="en-US"/>
-        </w:rPr>
-        <w:t xml:space="preserve">The Humble Beginnings: </w:t>
-      </w:r>
-      <w:r>
-        <w:rPr>
-          <w:lang w:val="en-US"/>
-        </w:rPr>
-        <w:t>Dextrose</w:t>
-      </w:r>
-      <w:r>
-        <w:rPr>
-          <w:lang w:val="en-US"/>
-        </w:rPr>
-        <w:t xml:space="preserve"> </w:t>
-      </w:r>
-    </w:p>
-    <w:p>
-      <w:pPr>
-        <w:jc w:val="both"/>
-        <w:rPr>
-          <w:lang w:val="en-US"/>
-        </w:rPr>
-      </w:pPr>
-      <w:r>
-        <w:rPr>
-          <w:lang w:val="en-US"/>
-        </w:rPr>
-        <w:t xml:space="preserve">The year is </w:t>
-      </w:r>
-      <w:proofErr w:type="gramStart"/>
-      <w:r>
-        <w:rPr>
-          <w:lang w:val="en-US"/>
-        </w:rPr>
-        <w:t>1997,</w:t>
-      </w:r>
-      <w:proofErr w:type="gramEnd"/>
-      <w:r>
-        <w:rPr>
-          <w:lang w:val="en-US"/>
-        </w:rPr>
-        <w:t xml:space="preserve"> a user by the name of </w:t>
-      </w:r>
-      <w:proofErr w:type="spellStart"/>
-      <w:r>
-        <w:rPr>
-          <w:lang w:val="en-US"/>
-        </w:rPr>
-        <w:t>Actraiser</w:t>
-      </w:r>
-      <w:proofErr w:type="spellEnd"/>
-      <w:r>
-        <w:rPr>
-          <w:lang w:val="en-US"/>
-        </w:rPr>
-        <w:t xml:space="preserve"> registers the website dextrose.com to collect information about backup devices. It quickly becomes a place where people gather to discuss and develop homebrew for the N64. Unfortunately though, most of this website has been lost to time, but it can still be partially surfed through the web archive. However, in 1998, </w:t>
-      </w:r>
-      <w:r>
-        <w:rPr>
-          <w:lang w:val="en-US"/>
-        </w:rPr>
-        <w:t xml:space="preserve">dextrose in collaboration with Bung Enterprises, who developed backup and development units for the N64, announced a demo competition called Presence of mind, with the winners taking in some sponsored hardware from Bung (every competitor also got a free t-shirt). There was a second, and final, </w:t>
-      </w:r>
-      <w:proofErr w:type="spellStart"/>
-      <w:r>
-        <w:rPr>
-          <w:lang w:val="en-US"/>
-        </w:rPr>
-        <w:t>PoM</w:t>
-      </w:r>
-      <w:proofErr w:type="spellEnd"/>
-      <w:r>
-        <w:rPr>
-          <w:lang w:val="en-US"/>
-        </w:rPr>
-        <w:t xml:space="preserve"> in 1999. During this timeframe, since the system was hot, we saw the release of a ton of demos, intros, and homebrew. </w:t>
-      </w:r>
-    </w:p>
-    <w:p>
-      <w:pPr>
-        <w:pStyle w:val="Ttulo1"/>
-        <w:rPr>
-          <w:lang w:val="en-US"/>
-        </w:rPr>
-      </w:pPr>
-      <w:r>
-        <w:rPr>
-          <w:lang w:val="en-US"/>
-        </w:rPr>
-        <w:t xml:space="preserve">Slide </w:t>
-      </w:r>
-      <w:r>
-        <w:rPr>
-          <w:lang w:val="en-US"/>
-        </w:rPr>
-        <w:t>35</w:t>
-      </w:r>
-      <w:r>
-        <w:rPr>
-          <w:lang w:val="en-US"/>
-        </w:rPr>
-        <w:t xml:space="preserve"> – The Great</w:t>
-      </w:r>
-      <w:r>
-        <w:rPr>
-          <w:lang w:val="en-US"/>
-        </w:rPr>
-        <w:t xml:space="preserve"> </w:t>
-      </w:r>
-      <w:r>
-        <w:rPr>
-          <w:lang w:val="en-US"/>
-        </w:rPr>
-        <w:t>Depression</w:t>
-      </w:r>
-    </w:p>
-    <w:p>
-      <w:pPr>
-        <w:jc w:val="both"/>
-        <w:rPr>
-          <w:lang w:val="en-US"/>
-        </w:rPr>
-      </w:pPr>
-      <w:r>
-        <w:rPr>
-          <w:lang w:val="en-US"/>
-        </w:rPr>
-        <w:t xml:space="preserve">In 1999, an SGI employee leaks internal documents, Verilog code, and much more in a big archive known as the Oman archive. This has unfortunately tainted the N64 scene since, as the forbidden knowledge within was used by some emulator </w:t>
-      </w:r>
-      <w:proofErr w:type="spellStart"/>
-      <w:r>
-        <w:rPr>
-          <w:lang w:val="en-US"/>
-        </w:rPr>
-        <w:t>devs</w:t>
-      </w:r>
-      <w:proofErr w:type="spellEnd"/>
-      <w:r>
-        <w:rPr>
-          <w:lang w:val="en-US"/>
-        </w:rPr>
-        <w:t xml:space="preserve"> and has propagated throughout the rest of the scene ever since. </w:t>
-      </w:r>
-      <w:r>
-        <w:rPr>
-          <w:lang w:val="en-US"/>
-        </w:rPr>
-        <w:t xml:space="preserve">From the many emulators, Project64 is released in 2001 and it </w:t>
-      </w:r>
-      <w:r>
-        <w:rPr>
-          <w:lang w:val="en-US"/>
-        </w:rPr>
-        <w:lastRenderedPageBreak/>
-        <w:t>rises above the rest</w:t>
-      </w:r>
-      <w:r>
-        <w:rPr>
-          <w:lang w:val="en-US"/>
-        </w:rPr>
-        <w:t xml:space="preserve"> as one of the best N64 emulators</w:t>
-      </w:r>
-      <w:r>
-        <w:rPr>
-          <w:lang w:val="en-US"/>
-        </w:rPr>
-        <w:t xml:space="preserve">. </w:t>
-      </w:r>
-      <w:r>
-        <w:rPr>
-          <w:lang w:val="en-US"/>
-        </w:rPr>
-        <w:t>Eventually though, it’s time for the new console generation, so the N64 is discontinued in 2002. At this point, interest in the system started to fall, and it was kept alive by a small handful of users, mostly who were emulator developers, hackers working to translate Japan only games to English, or people interested in taking the system apart and figuring it out, bit by bit. The emulation scene, unfortunately, also saw a lot of infighting and elitism which still lingers to this day.</w:t>
-      </w:r>
-    </w:p>
-    <w:p>
-      <w:pPr>
-        <w:pStyle w:val="Ttulo1"/>
-        <w:rPr>
-          <w:lang w:val="en-US"/>
-        </w:rPr>
-      </w:pPr>
-      <w:r>
-        <w:rPr>
-          <w:lang w:val="en-US"/>
-        </w:rPr>
-        <w:t xml:space="preserve">Slide </w:t>
-      </w:r>
-      <w:r>
-        <w:rPr>
-          <w:lang w:val="en-US"/>
-        </w:rPr>
-        <w:t>36</w:t>
-      </w:r>
-      <w:r>
-        <w:rPr>
-          <w:lang w:val="en-US"/>
-        </w:rPr>
-        <w:t xml:space="preserve"> – The Renaissance</w:t>
-      </w:r>
-    </w:p>
-    <w:p>
-      <w:pPr>
-        <w:jc w:val="both"/>
-        <w:rPr>
-          <w:lang w:val="en-US"/>
-        </w:rPr>
-      </w:pPr>
-      <w:r>
-        <w:rPr>
-          <w:lang w:val="en-US"/>
-        </w:rPr>
-        <w:t xml:space="preserve">Eventually several years have passed </w:t>
-      </w:r>
-      <w:r>
-        <w:rPr>
-          <w:lang w:val="en-US"/>
-        </w:rPr>
-        <w:t xml:space="preserve">and several game studios fell. Many of these liquidated their assets in auctions, which led to the SDK disks, among other things, ending up in the hands of collectors. </w:t>
-      </w:r>
-      <w:r>
-        <w:rPr>
-          <w:lang w:val="en-US"/>
-        </w:rPr>
-        <w:t xml:space="preserve">In 2008, however, through the collaborative work of many users, </w:t>
-      </w:r>
-      <w:r>
-        <w:rPr>
-          <w:lang w:val="en-US"/>
-        </w:rPr>
-        <w:t xml:space="preserve">a free and open source Library for the N64 called </w:t>
-      </w:r>
-      <w:r>
-        <w:rPr>
-          <w:lang w:val="en-US"/>
-        </w:rPr>
-        <w:t>Alt_libn64</w:t>
-      </w:r>
-      <w:r>
-        <w:rPr>
-          <w:lang w:val="en-US"/>
-        </w:rPr>
-        <w:t xml:space="preserve"> is released, and it eventually becomes what is now known as </w:t>
-      </w:r>
-      <w:proofErr w:type="spellStart"/>
-      <w:r>
-        <w:rPr>
-          <w:lang w:val="en-US"/>
-        </w:rPr>
-        <w:t>Libdragon</w:t>
-      </w:r>
-      <w:proofErr w:type="spellEnd"/>
-      <w:r>
-        <w:rPr>
-          <w:lang w:val="en-US"/>
-        </w:rPr>
-        <w:t xml:space="preserve">. 6 years later, Discord appears and the N64brew Discord channel is created, which I end up joining and releasing my first homebrew project in 2018. It probably feels a little cheeky putting my own project in this timeline, but you do have to realize that Pyoro64 was probably first “properly” documented N64 game, at least no one before me had gone to such an extent to make a </w:t>
-      </w:r>
-      <w:proofErr w:type="spellStart"/>
-      <w:r>
-        <w:rPr>
-          <w:lang w:val="en-US"/>
-        </w:rPr>
-        <w:t>writeup</w:t>
-      </w:r>
-      <w:proofErr w:type="spellEnd"/>
-      <w:r>
-        <w:rPr>
-          <w:lang w:val="en-US"/>
-        </w:rPr>
-        <w:t xml:space="preserve"> about how to make N64 games from scratch. So much so, that sometimes I can spot a little bit of my </w:t>
-      </w:r>
-      <w:proofErr w:type="spellStart"/>
-      <w:r>
-        <w:rPr>
-          <w:lang w:val="en-US"/>
-        </w:rPr>
-        <w:t>Pyoro</w:t>
-      </w:r>
-      <w:proofErr w:type="spellEnd"/>
-      <w:r>
-        <w:rPr>
-          <w:lang w:val="en-US"/>
-        </w:rPr>
-        <w:t xml:space="preserve"> code in other people’s projects. Super Mario 64 is kept relevant by its insane </w:t>
-      </w:r>
-      <w:proofErr w:type="spellStart"/>
-      <w:r>
-        <w:rPr>
-          <w:lang w:val="en-US"/>
-        </w:rPr>
-        <w:t>speedrunning</w:t>
-      </w:r>
-      <w:proofErr w:type="spellEnd"/>
-      <w:r>
-        <w:rPr>
-          <w:lang w:val="en-US"/>
-        </w:rPr>
-        <w:t xml:space="preserve"> community, but in 2019 with the release of the </w:t>
-      </w:r>
-      <w:proofErr w:type="spellStart"/>
-      <w:r>
-        <w:rPr>
-          <w:lang w:val="en-US"/>
-        </w:rPr>
-        <w:t>decompilation</w:t>
-      </w:r>
-      <w:proofErr w:type="spellEnd"/>
-      <w:r>
-        <w:rPr>
-          <w:lang w:val="en-US"/>
-        </w:rPr>
-        <w:t xml:space="preserve"> project, interest in hacks and general N64 development explodes. And last year, N64brew hosts the very first N64 homebrew competition, 20 years after the last Presence of Mind. </w:t>
-      </w:r>
-      <w:r>
-        <w:rPr>
-          <w:lang w:val="en-US"/>
-        </w:rPr>
-        <w:t>The N64brew wiki is also created, which now serves as a hub for accurate N64 hardware and software documentation.</w:t>
-      </w:r>
-      <w:r>
-        <w:rPr>
-          <w:lang w:val="en-US"/>
-        </w:rPr>
-        <w:t xml:space="preserve"> </w:t>
-      </w:r>
-      <w:r>
-        <w:rPr>
-          <w:lang w:val="en-US"/>
-        </w:rPr>
-        <w:t>In case you’re wondering, yes we’re hosting another game jam right now, although it’s a little late to sign up!</w:t>
-      </w:r>
-    </w:p>
-    <w:p>
-      <w:pPr>
-        <w:pStyle w:val="Ttulo1"/>
-        <w:rPr>
-          <w:lang w:val="en-US"/>
-        </w:rPr>
-      </w:pPr>
-      <w:r>
-        <w:rPr>
-          <w:lang w:val="en-US"/>
-        </w:rPr>
-        <w:t>Slide 37 – Charts</w:t>
-      </w:r>
-    </w:p>
-    <w:p>
-      <w:pPr>
-        <w:jc w:val="both"/>
-        <w:rPr>
-          <w:lang w:val="en-US"/>
-        </w:rPr>
-      </w:pPr>
-      <w:r>
-        <w:rPr>
-          <w:lang w:val="en-US"/>
-        </w:rPr>
-        <w:t xml:space="preserve">This chart isn’t probably super comprehensive, but I’ve tried to the best of my ability to ensure </w:t>
-      </w:r>
-      <w:proofErr w:type="gramStart"/>
-      <w:r>
-        <w:rPr>
-          <w:lang w:val="en-US"/>
-        </w:rPr>
-        <w:t>its</w:t>
-      </w:r>
-      <w:proofErr w:type="gramEnd"/>
-      <w:r>
-        <w:rPr>
-          <w:lang w:val="en-US"/>
-        </w:rPr>
-        <w:t xml:space="preserve"> correct. </w:t>
-      </w:r>
-      <w:r>
-        <w:rPr>
-          <w:lang w:val="en-US"/>
-        </w:rPr>
-        <w:t xml:space="preserve">The numbers in the Dextrose years is a little inflated due to me not differentiating between intros, demos and games. I’m not including hacks or translations in here, this is strictly homebrew. </w:t>
-      </w:r>
-      <w:r>
-        <w:rPr>
-          <w:lang w:val="en-US"/>
-        </w:rPr>
-        <w:t>&lt;</w:t>
-      </w:r>
-      <w:proofErr w:type="gramStart"/>
-      <w:r>
-        <w:rPr>
-          <w:lang w:val="en-US"/>
-        </w:rPr>
-        <w:t>talk</w:t>
-      </w:r>
-      <w:proofErr w:type="gramEnd"/>
-      <w:r>
-        <w:rPr>
-          <w:lang w:val="en-US"/>
-        </w:rPr>
-        <w:t xml:space="preserve"> a bit about the chart&gt;</w:t>
-      </w:r>
-    </w:p>
-    <w:p>
-      <w:pPr>
-        <w:pStyle w:val="Ttulo1"/>
-        <w:rPr>
-          <w:lang w:val="en-US"/>
-        </w:rPr>
-      </w:pPr>
-      <w:r>
-        <w:rPr>
-          <w:lang w:val="en-US"/>
-        </w:rPr>
-        <w:t xml:space="preserve">Slide </w:t>
-      </w:r>
-      <w:r>
-        <w:rPr>
-          <w:lang w:val="en-US"/>
-        </w:rPr>
-        <w:t>38</w:t>
-      </w:r>
-      <w:r>
-        <w:rPr>
-          <w:lang w:val="en-US"/>
-        </w:rPr>
-        <w:t xml:space="preserve"> – Communities</w:t>
-      </w:r>
-    </w:p>
-    <w:p>
-      <w:pPr>
-        <w:jc w:val="both"/>
-        <w:rPr>
-          <w:lang w:val="en-US"/>
-        </w:rPr>
-      </w:pPr>
-      <w:r>
-        <w:rPr>
-          <w:lang w:val="en-US"/>
-        </w:rPr>
-        <w:t>There are</w:t>
-      </w:r>
-      <w:r>
-        <w:rPr>
-          <w:lang w:val="en-US"/>
-        </w:rPr>
-        <w:t xml:space="preserve"> a few active communities worth noting regarding N64 homebrew. The N64dev IRC channel is very old (it was around at least since Dextrose) and it contains most of the old timers and super knowledgeable folk. The N64brew Discord is probably the go-to place for N64 homebrew development, with Discord64 being the other option (which serves as an all-around pit stop for N64 development). You have </w:t>
-      </w:r>
-      <w:proofErr w:type="spellStart"/>
-      <w:r>
-        <w:rPr>
-          <w:lang w:val="en-US"/>
-        </w:rPr>
-        <w:t>iQueBrew</w:t>
-      </w:r>
-      <w:proofErr w:type="spellEnd"/>
-      <w:r>
-        <w:rPr>
-          <w:lang w:val="en-US"/>
-        </w:rPr>
-        <w:t xml:space="preserve"> which is homebrew but for the Chinese version of the console, and a myriad of hacking communities for different titles. And, while not super active, you also have the N64Homebrew </w:t>
-      </w:r>
-      <w:proofErr w:type="spellStart"/>
-      <w:r>
-        <w:rPr>
-          <w:lang w:val="en-US"/>
-        </w:rPr>
-        <w:t>subreddit</w:t>
-      </w:r>
-      <w:proofErr w:type="spellEnd"/>
-      <w:r>
-        <w:rPr>
-          <w:lang w:val="en-US"/>
-        </w:rPr>
-        <w:t>.</w:t>
-      </w:r>
-    </w:p>
-    <w:p>
-      <w:pPr>
-        <w:pStyle w:val="Ttulo1"/>
-        <w:rPr>
-          <w:lang w:val="en-US"/>
-        </w:rPr>
-      </w:pPr>
-      <w:r>
-        <w:rPr>
-          <w:lang w:val="en-US"/>
-        </w:rPr>
-        <w:lastRenderedPageBreak/>
         <w:t xml:space="preserve">Slide </w:t>
       </w:r>
       <w:r>
@@ -5111,6 +5178,76 @@
       <w:szCs w:val="52"/>
     </w:rPr>
   </w:style>
+  <w:style w:type="character" w:styleId="Refdecomentrio">
+    <w:name w:val="annotation reference"/>
+    <w:basedOn w:val="Fontepargpadro"/>
+    <w:uiPriority w:val="99"/>
+    <w:semiHidden/>
+    <w:unhideWhenUsed/>
+    <w:rsid w:val="00DB1BDD"/>
+    <w:rPr>
+      <w:sz w:val="16"/>
+      <w:szCs w:val="16"/>
+    </w:rPr>
+  </w:style>
+  <w:style w:type="paragraph" w:styleId="Textodecomentrio">
+    <w:name w:val="annotation text"/>
+    <w:basedOn w:val="Normal"/>
+    <w:link w:val="TextodecomentrioChar"/>
+    <w:uiPriority w:val="99"/>
+    <w:semiHidden/>
+    <w:unhideWhenUsed/>
+    <w:rsid w:val="00DB1BDD"/>
+    <w:pPr>
+      <w:spacing w:line="240" w:lineRule="auto"/>
+    </w:pPr>
+    <w:rPr>
+      <w:sz w:val="20"/>
+      <w:szCs w:val="20"/>
+    </w:rPr>
+  </w:style>
+  <w:style w:type="character" w:customStyle="1" w:styleId="TextodecomentrioChar">
+    <w:name w:val="Texto de comentário Char"/>
+    <w:basedOn w:val="Fontepargpadro"/>
+    <w:link w:val="Textodecomentrio"/>
+    <w:uiPriority w:val="99"/>
+    <w:semiHidden/>
+    <w:rsid w:val="00DB1BDD"/>
+    <w:rPr>
+      <w:sz w:val="20"/>
+      <w:szCs w:val="20"/>
+    </w:rPr>
+  </w:style>
+  <w:style w:type="paragraph" w:styleId="Textodebalo">
+    <w:name w:val="Balloon Text"/>
+    <w:basedOn w:val="Normal"/>
+    <w:link w:val="TextodebaloChar"/>
+    <w:uiPriority w:val="99"/>
+    <w:semiHidden/>
+    <w:unhideWhenUsed/>
+    <w:rsid w:val="00DB1BDD"/>
+    <w:pPr>
+      <w:spacing w:after="0" w:line="240" w:lineRule="auto"/>
+    </w:pPr>
+    <w:rPr>
+      <w:rFonts w:ascii="Tahoma" w:hAnsi="Tahoma" w:cs="Tahoma"/>
+      <w:sz w:val="16"/>
+      <w:szCs w:val="16"/>
+    </w:rPr>
+  </w:style>
+  <w:style w:type="character" w:customStyle="1" w:styleId="TextodebaloChar">
+    <w:name w:val="Texto de balão Char"/>
+    <w:basedOn w:val="Fontepargpadro"/>
+    <w:link w:val="Textodebalo"/>
+    <w:uiPriority w:val="99"/>
+    <w:semiHidden/>
+    <w:rsid w:val="00DB1BDD"/>
+    <w:rPr>
+      <w:rFonts w:ascii="Tahoma" w:hAnsi="Tahoma" w:cs="Tahoma"/>
+      <w:sz w:val="16"/>
+      <w:szCs w:val="16"/>
+    </w:rPr>
+  </w:style>
 </w:styles>
 </file>
 
@@ -5387,6 +5524,76 @@
       <w:kern w:val="28"/>
       <w:sz w:val="52"/>
       <w:szCs w:val="52"/>
+    </w:rPr>
+  </w:style>
+  <w:style w:type="character" w:styleId="Refdecomentrio">
+    <w:name w:val="annotation reference"/>
+    <w:basedOn w:val="Fontepargpadro"/>
+    <w:uiPriority w:val="99"/>
+    <w:semiHidden/>
+    <w:unhideWhenUsed/>
+    <w:rsid w:val="00DB1BDD"/>
+    <w:rPr>
+      <w:sz w:val="16"/>
+      <w:szCs w:val="16"/>
+    </w:rPr>
+  </w:style>
+  <w:style w:type="paragraph" w:styleId="Textodecomentrio">
+    <w:name w:val="annotation text"/>
+    <w:basedOn w:val="Normal"/>
+    <w:link w:val="TextodecomentrioChar"/>
+    <w:uiPriority w:val="99"/>
+    <w:semiHidden/>
+    <w:unhideWhenUsed/>
+    <w:rsid w:val="00DB1BDD"/>
+    <w:pPr>
+      <w:spacing w:line="240" w:lineRule="auto"/>
+    </w:pPr>
+    <w:rPr>
+      <w:sz w:val="20"/>
+      <w:szCs w:val="20"/>
+    </w:rPr>
+  </w:style>
+  <w:style w:type="character" w:customStyle="1" w:styleId="TextodecomentrioChar">
+    <w:name w:val="Texto de comentário Char"/>
+    <w:basedOn w:val="Fontepargpadro"/>
+    <w:link w:val="Textodecomentrio"/>
+    <w:uiPriority w:val="99"/>
+    <w:semiHidden/>
+    <w:rsid w:val="00DB1BDD"/>
+    <w:rPr>
+      <w:sz w:val="20"/>
+      <w:szCs w:val="20"/>
+    </w:rPr>
+  </w:style>
+  <w:style w:type="paragraph" w:styleId="Textodebalo">
+    <w:name w:val="Balloon Text"/>
+    <w:basedOn w:val="Normal"/>
+    <w:link w:val="TextodebaloChar"/>
+    <w:uiPriority w:val="99"/>
+    <w:semiHidden/>
+    <w:unhideWhenUsed/>
+    <w:rsid w:val="00DB1BDD"/>
+    <w:pPr>
+      <w:spacing w:after="0" w:line="240" w:lineRule="auto"/>
+    </w:pPr>
+    <w:rPr>
+      <w:rFonts w:ascii="Tahoma" w:hAnsi="Tahoma" w:cs="Tahoma"/>
+      <w:sz w:val="16"/>
+      <w:szCs w:val="16"/>
+    </w:rPr>
+  </w:style>
+  <w:style w:type="character" w:customStyle="1" w:styleId="TextodebaloChar">
+    <w:name w:val="Texto de balão Char"/>
+    <w:basedOn w:val="Fontepargpadro"/>
+    <w:link w:val="Textodebalo"/>
+    <w:uiPriority w:val="99"/>
+    <w:semiHidden/>
+    <w:rsid w:val="00DB1BDD"/>
+    <w:rPr>
+      <w:rFonts w:ascii="Tahoma" w:hAnsi="Tahoma" w:cs="Tahoma"/>
+      <w:sz w:val="16"/>
+      <w:szCs w:val="16"/>
     </w:rPr>
   </w:style>
 </w:styles>

</xml_diff>